<commit_message>
Minor edits to the technical specs
</commit_message>
<xml_diff>
--- a/HIT Competition/RADV_DocumentationandUserGuideHIT.docx
+++ b/HIT Competition/RADV_DocumentationandUserGuideHIT.docx
@@ -1,6 +1,6 @@
 
 <file path=word/document.xml><?xml version="1.0" encoding="utf-8"?>
-<w:document xmlns:wpc="http://schemas.microsoft.com/office/word/2010/wordprocessingCanvas" xmlns:cx="http://schemas.microsoft.com/office/drawing/2014/chartex" xmlns:cx1="http://schemas.microsoft.com/office/drawing/2015/9/8/chartex" xmlns:cx2="http://schemas.microsoft.com/office/drawing/2015/10/21/chartex" xmlns:mc="http://schemas.openxmlformats.org/markup-compatibility/2006" xmlns:o="urn:schemas-microsoft-com:office:office" xmlns:r="http://schemas.openxmlformats.org/officeDocument/2006/relationships" xmlns:m="http://schemas.openxmlformats.org/officeDocument/2006/math" xmlns:v="urn:schemas-microsoft-com:vml" xmlns:wp14="http://schemas.microsoft.com/office/word/2010/wordprocessingDrawing" xmlns:wp="http://schemas.openxmlformats.org/drawingml/2006/wordprocessingDrawing" xmlns:w10="urn:schemas-microsoft-com:office:word" xmlns:w="http://schemas.openxmlformats.org/wordprocessingml/2006/main" xmlns:w14="http://schemas.microsoft.com/office/word/2010/wordml" xmlns:w15="http://schemas.microsoft.com/office/word/2012/wordml" xmlns:w16se="http://schemas.microsoft.com/office/word/2015/wordml/symex" xmlns:wpg="http://schemas.microsoft.com/office/word/2010/wordprocessingGroup" xmlns:wpi="http://schemas.microsoft.com/office/word/2010/wordprocessingInk" xmlns:wne="http://schemas.microsoft.com/office/word/2006/wordml" xmlns:wps="http://schemas.microsoft.com/office/word/2010/wordprocessingShape" mc:Ignorable="w14 w15 w16se wp14">
+<w:document xmlns:wpc="http://schemas.microsoft.com/office/word/2010/wordprocessingCanvas" xmlns:mc="http://schemas.openxmlformats.org/markup-compatibility/2006" xmlns:o="urn:schemas-microsoft-com:office:office" xmlns:r="http://schemas.openxmlformats.org/officeDocument/2006/relationships" xmlns:m="http://schemas.openxmlformats.org/officeDocument/2006/math" xmlns:v="urn:schemas-microsoft-com:vml" xmlns:wp14="http://schemas.microsoft.com/office/word/2010/wordprocessingDrawing" xmlns:wp="http://schemas.openxmlformats.org/drawingml/2006/wordprocessingDrawing" xmlns:w10="urn:schemas-microsoft-com:office:word" xmlns:w="http://schemas.openxmlformats.org/wordprocessingml/2006/main" xmlns:w14="http://schemas.microsoft.com/office/word/2010/wordml" xmlns:w15="http://schemas.microsoft.com/office/word/2012/wordml" xmlns:wpg="http://schemas.microsoft.com/office/word/2010/wordprocessingGroup" xmlns:wpi="http://schemas.microsoft.com/office/word/2010/wordprocessingInk" xmlns:wne="http://schemas.microsoft.com/office/word/2006/wordml" xmlns:wps="http://schemas.microsoft.com/office/word/2010/wordprocessingShape" mc:Ignorable="w14 w15 wp14">
   <w:body>
     <w:p>
       <w:pPr>
@@ -325,15 +325,7 @@
       </w:r>
       <w:r>
         <w:br/>
-        <w:t xml:space="preserve">Jamie </w:t>
-      </w:r>
-      <w:proofErr w:type="spellStart"/>
-      <w:r>
-        <w:t>Richgels</w:t>
-      </w:r>
-      <w:proofErr w:type="spellEnd"/>
-      <w:r>
-        <w:t xml:space="preserve"> </w:t>
+        <w:t xml:space="preserve">Jamie Richgels </w:t>
       </w:r>
       <w:hyperlink r:id="rId12" w:history="1">
         <w:r>
@@ -502,65 +494,94 @@
         </w:rPr>
         <w:fldChar w:fldCharType="separate"/>
       </w:r>
-      <w:hyperlink w:anchor="_Toc451889061" w:history="1">
-        <w:r>
-          <w:rPr>
-            <w:rStyle w:val="Hyperlink"/>
-            <w:rFonts w:eastAsia="Times New Roman"/>
-            <w:b/>
-            <w:noProof/>
-          </w:rPr>
-          <w:t>Statement of Goals</w:t>
-        </w:r>
+      <w:r>
+        <w:rPr>
+          <w:noProof/>
+        </w:rPr>
+        <w:fldChar w:fldCharType="begin"/>
+      </w:r>
+      <w:r>
+        <w:rPr>
+          <w:noProof/>
+        </w:rPr>
+        <w:instrText xml:space="preserve"> HYPERLINK \l "_Toc451889061" </w:instrText>
+      </w:r>
+      <w:ins w:id="0" w:author="Jamie Richgels" w:date="2016-05-24T22:43:00Z">
         <w:r>
           <w:rPr>
             <w:noProof/>
-            <w:webHidden/>
-          </w:rPr>
-          <w:tab/>
-        </w:r>
-        <w:r>
-          <w:rPr>
-            <w:noProof/>
-            <w:webHidden/>
-          </w:rPr>
-          <w:fldChar w:fldCharType="begin"/>
-        </w:r>
-        <w:r>
-          <w:rPr>
-            <w:noProof/>
-            <w:webHidden/>
-          </w:rPr>
-          <w:instrText xml:space="preserve"> PAGEREF _Toc451889061 \h </w:instrText>
-        </w:r>
-        <w:r>
-          <w:rPr>
-            <w:noProof/>
-            <w:webHidden/>
           </w:rPr>
         </w:r>
-        <w:r>
-          <w:rPr>
-            <w:noProof/>
-            <w:webHidden/>
-          </w:rPr>
-          <w:fldChar w:fldCharType="separate"/>
-        </w:r>
-        <w:r>
-          <w:rPr>
-            <w:noProof/>
-            <w:webHidden/>
-          </w:rPr>
-          <w:t>1</w:t>
-        </w:r>
-        <w:r>
-          <w:rPr>
-            <w:noProof/>
-            <w:webHidden/>
-          </w:rPr>
-          <w:fldChar w:fldCharType="end"/>
-        </w:r>
-      </w:hyperlink>
+      </w:ins>
+      <w:r>
+        <w:rPr>
+          <w:noProof/>
+        </w:rPr>
+        <w:fldChar w:fldCharType="separate"/>
+      </w:r>
+      <w:r>
+        <w:rPr>
+          <w:rStyle w:val="Hyperlink"/>
+          <w:rFonts w:eastAsia="Times New Roman"/>
+          <w:b/>
+          <w:noProof/>
+        </w:rPr>
+        <w:t>Statement of Goals</w:t>
+      </w:r>
+      <w:r>
+        <w:rPr>
+          <w:noProof/>
+          <w:webHidden/>
+        </w:rPr>
+        <w:tab/>
+      </w:r>
+      <w:r>
+        <w:rPr>
+          <w:noProof/>
+          <w:webHidden/>
+        </w:rPr>
+        <w:fldChar w:fldCharType="begin"/>
+      </w:r>
+      <w:r>
+        <w:rPr>
+          <w:noProof/>
+          <w:webHidden/>
+        </w:rPr>
+        <w:instrText xml:space="preserve"> PAGEREF _Toc451889061 \h </w:instrText>
+      </w:r>
+      <w:r>
+        <w:rPr>
+          <w:noProof/>
+          <w:webHidden/>
+        </w:rPr>
+      </w:r>
+      <w:r>
+        <w:rPr>
+          <w:noProof/>
+          <w:webHidden/>
+        </w:rPr>
+        <w:fldChar w:fldCharType="separate"/>
+      </w:r>
+      <w:r>
+        <w:rPr>
+          <w:noProof/>
+          <w:webHidden/>
+        </w:rPr>
+        <w:t>1</w:t>
+      </w:r>
+      <w:r>
+        <w:rPr>
+          <w:noProof/>
+          <w:webHidden/>
+        </w:rPr>
+        <w:fldChar w:fldCharType="end"/>
+      </w:r>
+      <w:r>
+        <w:rPr>
+          <w:noProof/>
+        </w:rPr>
+        <w:fldChar w:fldCharType="end"/>
+      </w:r>
     </w:p>
     <w:p>
       <w:pPr>
@@ -574,65 +595,94 @@
           <w:sz w:val="22"/>
         </w:rPr>
       </w:pPr>
-      <w:hyperlink w:anchor="_Toc451889062" w:history="1">
-        <w:r>
-          <w:rPr>
-            <w:rStyle w:val="Hyperlink"/>
-            <w:rFonts w:eastAsia="Times New Roman"/>
-            <w:b/>
-            <w:noProof/>
-          </w:rPr>
-          <w:t>Background Information</w:t>
-        </w:r>
+      <w:r>
+        <w:rPr>
+          <w:noProof/>
+        </w:rPr>
+        <w:fldChar w:fldCharType="begin"/>
+      </w:r>
+      <w:r>
+        <w:rPr>
+          <w:noProof/>
+        </w:rPr>
+        <w:instrText xml:space="preserve"> HYPERLINK \l "_Toc451889062" </w:instrText>
+      </w:r>
+      <w:ins w:id="1" w:author="Jamie Richgels" w:date="2016-05-24T22:43:00Z">
         <w:r>
           <w:rPr>
             <w:noProof/>
-            <w:webHidden/>
-          </w:rPr>
-          <w:tab/>
-        </w:r>
-        <w:r>
-          <w:rPr>
-            <w:noProof/>
-            <w:webHidden/>
-          </w:rPr>
-          <w:fldChar w:fldCharType="begin"/>
-        </w:r>
-        <w:r>
-          <w:rPr>
-            <w:noProof/>
-            <w:webHidden/>
-          </w:rPr>
-          <w:instrText xml:space="preserve"> PAGEREF _Toc451889062 \h </w:instrText>
-        </w:r>
-        <w:r>
-          <w:rPr>
-            <w:noProof/>
-            <w:webHidden/>
           </w:rPr>
         </w:r>
-        <w:r>
-          <w:rPr>
-            <w:noProof/>
-            <w:webHidden/>
-          </w:rPr>
-          <w:fldChar w:fldCharType="separate"/>
-        </w:r>
-        <w:r>
-          <w:rPr>
-            <w:noProof/>
-            <w:webHidden/>
-          </w:rPr>
-          <w:t>1</w:t>
-        </w:r>
-        <w:r>
-          <w:rPr>
-            <w:noProof/>
-            <w:webHidden/>
-          </w:rPr>
-          <w:fldChar w:fldCharType="end"/>
-        </w:r>
-      </w:hyperlink>
+      </w:ins>
+      <w:r>
+        <w:rPr>
+          <w:noProof/>
+        </w:rPr>
+        <w:fldChar w:fldCharType="separate"/>
+      </w:r>
+      <w:r>
+        <w:rPr>
+          <w:rStyle w:val="Hyperlink"/>
+          <w:rFonts w:eastAsia="Times New Roman"/>
+          <w:b/>
+          <w:noProof/>
+        </w:rPr>
+        <w:t>Background Information</w:t>
+      </w:r>
+      <w:r>
+        <w:rPr>
+          <w:noProof/>
+          <w:webHidden/>
+        </w:rPr>
+        <w:tab/>
+      </w:r>
+      <w:r>
+        <w:rPr>
+          <w:noProof/>
+          <w:webHidden/>
+        </w:rPr>
+        <w:fldChar w:fldCharType="begin"/>
+      </w:r>
+      <w:r>
+        <w:rPr>
+          <w:noProof/>
+          <w:webHidden/>
+        </w:rPr>
+        <w:instrText xml:space="preserve"> PAGEREF _Toc451889062 \h </w:instrText>
+      </w:r>
+      <w:r>
+        <w:rPr>
+          <w:noProof/>
+          <w:webHidden/>
+        </w:rPr>
+      </w:r>
+      <w:r>
+        <w:rPr>
+          <w:noProof/>
+          <w:webHidden/>
+        </w:rPr>
+        <w:fldChar w:fldCharType="separate"/>
+      </w:r>
+      <w:r>
+        <w:rPr>
+          <w:noProof/>
+          <w:webHidden/>
+        </w:rPr>
+        <w:t>1</w:t>
+      </w:r>
+      <w:r>
+        <w:rPr>
+          <w:noProof/>
+          <w:webHidden/>
+        </w:rPr>
+        <w:fldChar w:fldCharType="end"/>
+      </w:r>
+      <w:r>
+        <w:rPr>
+          <w:noProof/>
+        </w:rPr>
+        <w:fldChar w:fldCharType="end"/>
+      </w:r>
     </w:p>
     <w:p>
       <w:pPr>
@@ -646,65 +696,94 @@
           <w:sz w:val="22"/>
         </w:rPr>
       </w:pPr>
-      <w:hyperlink w:anchor="_Toc451889063" w:history="1">
-        <w:r>
-          <w:rPr>
-            <w:rStyle w:val="Hyperlink"/>
-            <w:rFonts w:eastAsia="Times New Roman"/>
-            <w:b/>
-            <w:noProof/>
-          </w:rPr>
-          <w:t>Functional Description</w:t>
-        </w:r>
+      <w:r>
+        <w:rPr>
+          <w:noProof/>
+        </w:rPr>
+        <w:fldChar w:fldCharType="begin"/>
+      </w:r>
+      <w:r>
+        <w:rPr>
+          <w:noProof/>
+        </w:rPr>
+        <w:instrText xml:space="preserve"> HYPERLINK \l "_Toc451889063" </w:instrText>
+      </w:r>
+      <w:ins w:id="2" w:author="Jamie Richgels" w:date="2016-05-24T22:43:00Z">
         <w:r>
           <w:rPr>
             <w:noProof/>
-            <w:webHidden/>
-          </w:rPr>
-          <w:tab/>
-        </w:r>
-        <w:r>
-          <w:rPr>
-            <w:noProof/>
-            <w:webHidden/>
-          </w:rPr>
-          <w:fldChar w:fldCharType="begin"/>
-        </w:r>
-        <w:r>
-          <w:rPr>
-            <w:noProof/>
-            <w:webHidden/>
-          </w:rPr>
-          <w:instrText xml:space="preserve"> PAGEREF _Toc451889063 \h </w:instrText>
-        </w:r>
-        <w:r>
-          <w:rPr>
-            <w:noProof/>
-            <w:webHidden/>
           </w:rPr>
         </w:r>
-        <w:r>
-          <w:rPr>
-            <w:noProof/>
-            <w:webHidden/>
-          </w:rPr>
-          <w:fldChar w:fldCharType="separate"/>
-        </w:r>
-        <w:r>
-          <w:rPr>
-            <w:noProof/>
-            <w:webHidden/>
-          </w:rPr>
-          <w:t>2</w:t>
-        </w:r>
-        <w:r>
-          <w:rPr>
-            <w:noProof/>
-            <w:webHidden/>
-          </w:rPr>
-          <w:fldChar w:fldCharType="end"/>
-        </w:r>
-      </w:hyperlink>
+      </w:ins>
+      <w:r>
+        <w:rPr>
+          <w:noProof/>
+        </w:rPr>
+        <w:fldChar w:fldCharType="separate"/>
+      </w:r>
+      <w:r>
+        <w:rPr>
+          <w:rStyle w:val="Hyperlink"/>
+          <w:rFonts w:eastAsia="Times New Roman"/>
+          <w:b/>
+          <w:noProof/>
+        </w:rPr>
+        <w:t>Functional Description</w:t>
+      </w:r>
+      <w:r>
+        <w:rPr>
+          <w:noProof/>
+          <w:webHidden/>
+        </w:rPr>
+        <w:tab/>
+      </w:r>
+      <w:r>
+        <w:rPr>
+          <w:noProof/>
+          <w:webHidden/>
+        </w:rPr>
+        <w:fldChar w:fldCharType="begin"/>
+      </w:r>
+      <w:r>
+        <w:rPr>
+          <w:noProof/>
+          <w:webHidden/>
+        </w:rPr>
+        <w:instrText xml:space="preserve"> PAGEREF _Toc451889063 \h </w:instrText>
+      </w:r>
+      <w:r>
+        <w:rPr>
+          <w:noProof/>
+          <w:webHidden/>
+        </w:rPr>
+      </w:r>
+      <w:r>
+        <w:rPr>
+          <w:noProof/>
+          <w:webHidden/>
+        </w:rPr>
+        <w:fldChar w:fldCharType="separate"/>
+      </w:r>
+      <w:r>
+        <w:rPr>
+          <w:noProof/>
+          <w:webHidden/>
+        </w:rPr>
+        <w:t>2</w:t>
+      </w:r>
+      <w:r>
+        <w:rPr>
+          <w:noProof/>
+          <w:webHidden/>
+        </w:rPr>
+        <w:fldChar w:fldCharType="end"/>
+      </w:r>
+      <w:r>
+        <w:rPr>
+          <w:noProof/>
+        </w:rPr>
+        <w:fldChar w:fldCharType="end"/>
+      </w:r>
     </w:p>
     <w:p>
       <w:pPr>
@@ -718,65 +797,94 @@
           <w:sz w:val="22"/>
         </w:rPr>
       </w:pPr>
-      <w:hyperlink w:anchor="_Toc451889064" w:history="1">
-        <w:r>
-          <w:rPr>
-            <w:rStyle w:val="Hyperlink"/>
-            <w:rFonts w:eastAsia="Times New Roman"/>
-            <w:b/>
-            <w:noProof/>
-          </w:rPr>
-          <w:t>Future of the Application</w:t>
-        </w:r>
+      <w:r>
+        <w:rPr>
+          <w:noProof/>
+        </w:rPr>
+        <w:fldChar w:fldCharType="begin"/>
+      </w:r>
+      <w:r>
+        <w:rPr>
+          <w:noProof/>
+        </w:rPr>
+        <w:instrText xml:space="preserve"> HYPERLINK \l "_Toc451889064" </w:instrText>
+      </w:r>
+      <w:ins w:id="3" w:author="Jamie Richgels" w:date="2016-05-24T22:43:00Z">
         <w:r>
           <w:rPr>
             <w:noProof/>
-            <w:webHidden/>
-          </w:rPr>
-          <w:tab/>
-        </w:r>
-        <w:r>
-          <w:rPr>
-            <w:noProof/>
-            <w:webHidden/>
-          </w:rPr>
-          <w:fldChar w:fldCharType="begin"/>
-        </w:r>
-        <w:r>
-          <w:rPr>
-            <w:noProof/>
-            <w:webHidden/>
-          </w:rPr>
-          <w:instrText xml:space="preserve"> PAGEREF _Toc451889064 \h </w:instrText>
-        </w:r>
-        <w:r>
-          <w:rPr>
-            <w:noProof/>
-            <w:webHidden/>
           </w:rPr>
         </w:r>
-        <w:r>
-          <w:rPr>
-            <w:noProof/>
-            <w:webHidden/>
-          </w:rPr>
-          <w:fldChar w:fldCharType="separate"/>
-        </w:r>
-        <w:r>
-          <w:rPr>
-            <w:noProof/>
-            <w:webHidden/>
-          </w:rPr>
-          <w:t>2</w:t>
-        </w:r>
-        <w:r>
-          <w:rPr>
-            <w:noProof/>
-            <w:webHidden/>
-          </w:rPr>
-          <w:fldChar w:fldCharType="end"/>
-        </w:r>
-      </w:hyperlink>
+      </w:ins>
+      <w:r>
+        <w:rPr>
+          <w:noProof/>
+        </w:rPr>
+        <w:fldChar w:fldCharType="separate"/>
+      </w:r>
+      <w:r>
+        <w:rPr>
+          <w:rStyle w:val="Hyperlink"/>
+          <w:rFonts w:eastAsia="Times New Roman"/>
+          <w:b/>
+          <w:noProof/>
+        </w:rPr>
+        <w:t>Future of the Application</w:t>
+      </w:r>
+      <w:r>
+        <w:rPr>
+          <w:noProof/>
+          <w:webHidden/>
+        </w:rPr>
+        <w:tab/>
+      </w:r>
+      <w:r>
+        <w:rPr>
+          <w:noProof/>
+          <w:webHidden/>
+        </w:rPr>
+        <w:fldChar w:fldCharType="begin"/>
+      </w:r>
+      <w:r>
+        <w:rPr>
+          <w:noProof/>
+          <w:webHidden/>
+        </w:rPr>
+        <w:instrText xml:space="preserve"> PAGEREF _Toc451889064 \h </w:instrText>
+      </w:r>
+      <w:r>
+        <w:rPr>
+          <w:noProof/>
+          <w:webHidden/>
+        </w:rPr>
+      </w:r>
+      <w:r>
+        <w:rPr>
+          <w:noProof/>
+          <w:webHidden/>
+        </w:rPr>
+        <w:fldChar w:fldCharType="separate"/>
+      </w:r>
+      <w:r>
+        <w:rPr>
+          <w:noProof/>
+          <w:webHidden/>
+        </w:rPr>
+        <w:t>2</w:t>
+      </w:r>
+      <w:r>
+        <w:rPr>
+          <w:noProof/>
+          <w:webHidden/>
+        </w:rPr>
+        <w:fldChar w:fldCharType="end"/>
+      </w:r>
+      <w:r>
+        <w:rPr>
+          <w:noProof/>
+        </w:rPr>
+        <w:fldChar w:fldCharType="end"/>
+      </w:r>
     </w:p>
     <w:p>
       <w:pPr>
@@ -790,65 +898,94 @@
           <w:sz w:val="22"/>
         </w:rPr>
       </w:pPr>
-      <w:hyperlink w:anchor="_Toc451889065" w:history="1">
-        <w:r>
-          <w:rPr>
-            <w:rStyle w:val="Hyperlink"/>
-            <w:rFonts w:eastAsia="Times New Roman"/>
-            <w:b/>
-            <w:noProof/>
-          </w:rPr>
-          <w:t>System Architecture</w:t>
-        </w:r>
+      <w:r>
+        <w:rPr>
+          <w:noProof/>
+        </w:rPr>
+        <w:fldChar w:fldCharType="begin"/>
+      </w:r>
+      <w:r>
+        <w:rPr>
+          <w:noProof/>
+        </w:rPr>
+        <w:instrText xml:space="preserve"> HYPERLINK \l "_Toc451889065" </w:instrText>
+      </w:r>
+      <w:ins w:id="4" w:author="Jamie Richgels" w:date="2016-05-24T22:43:00Z">
         <w:r>
           <w:rPr>
             <w:noProof/>
-            <w:webHidden/>
-          </w:rPr>
-          <w:tab/>
-        </w:r>
-        <w:r>
-          <w:rPr>
-            <w:noProof/>
-            <w:webHidden/>
-          </w:rPr>
-          <w:fldChar w:fldCharType="begin"/>
-        </w:r>
-        <w:r>
-          <w:rPr>
-            <w:noProof/>
-            <w:webHidden/>
-          </w:rPr>
-          <w:instrText xml:space="preserve"> PAGEREF _Toc451889065 \h </w:instrText>
-        </w:r>
-        <w:r>
-          <w:rPr>
-            <w:noProof/>
-            <w:webHidden/>
           </w:rPr>
         </w:r>
-        <w:r>
-          <w:rPr>
-            <w:noProof/>
-            <w:webHidden/>
-          </w:rPr>
-          <w:fldChar w:fldCharType="separate"/>
-        </w:r>
-        <w:r>
-          <w:rPr>
-            <w:noProof/>
-            <w:webHidden/>
-          </w:rPr>
-          <w:t>3</w:t>
-        </w:r>
-        <w:r>
-          <w:rPr>
-            <w:noProof/>
-            <w:webHidden/>
-          </w:rPr>
-          <w:fldChar w:fldCharType="end"/>
-        </w:r>
-      </w:hyperlink>
+      </w:ins>
+      <w:r>
+        <w:rPr>
+          <w:noProof/>
+        </w:rPr>
+        <w:fldChar w:fldCharType="separate"/>
+      </w:r>
+      <w:r>
+        <w:rPr>
+          <w:rStyle w:val="Hyperlink"/>
+          <w:rFonts w:eastAsia="Times New Roman"/>
+          <w:b/>
+          <w:noProof/>
+        </w:rPr>
+        <w:t>System Architecture</w:t>
+      </w:r>
+      <w:r>
+        <w:rPr>
+          <w:noProof/>
+          <w:webHidden/>
+        </w:rPr>
+        <w:tab/>
+      </w:r>
+      <w:r>
+        <w:rPr>
+          <w:noProof/>
+          <w:webHidden/>
+        </w:rPr>
+        <w:fldChar w:fldCharType="begin"/>
+      </w:r>
+      <w:r>
+        <w:rPr>
+          <w:noProof/>
+          <w:webHidden/>
+        </w:rPr>
+        <w:instrText xml:space="preserve"> PAGEREF _Toc451889065 \h </w:instrText>
+      </w:r>
+      <w:r>
+        <w:rPr>
+          <w:noProof/>
+          <w:webHidden/>
+        </w:rPr>
+      </w:r>
+      <w:r>
+        <w:rPr>
+          <w:noProof/>
+          <w:webHidden/>
+        </w:rPr>
+        <w:fldChar w:fldCharType="separate"/>
+      </w:r>
+      <w:r>
+        <w:rPr>
+          <w:noProof/>
+          <w:webHidden/>
+        </w:rPr>
+        <w:t>3</w:t>
+      </w:r>
+      <w:r>
+        <w:rPr>
+          <w:noProof/>
+          <w:webHidden/>
+        </w:rPr>
+        <w:fldChar w:fldCharType="end"/>
+      </w:r>
+      <w:r>
+        <w:rPr>
+          <w:noProof/>
+        </w:rPr>
+        <w:fldChar w:fldCharType="end"/>
+      </w:r>
     </w:p>
     <w:p>
       <w:pPr>
@@ -862,65 +999,94 @@
           <w:sz w:val="22"/>
         </w:rPr>
       </w:pPr>
-      <w:hyperlink w:anchor="_Toc451889066" w:history="1">
-        <w:r>
-          <w:rPr>
-            <w:rStyle w:val="Hyperlink"/>
-            <w:rFonts w:eastAsia="Times New Roman"/>
-            <w:b/>
-            <w:noProof/>
-          </w:rPr>
-          <w:t>System Requirements</w:t>
-        </w:r>
+      <w:r>
+        <w:rPr>
+          <w:noProof/>
+        </w:rPr>
+        <w:fldChar w:fldCharType="begin"/>
+      </w:r>
+      <w:r>
+        <w:rPr>
+          <w:noProof/>
+        </w:rPr>
+        <w:instrText xml:space="preserve"> HYPERLINK \l "_Toc451889066" </w:instrText>
+      </w:r>
+      <w:ins w:id="5" w:author="Jamie Richgels" w:date="2016-05-24T22:43:00Z">
         <w:r>
           <w:rPr>
             <w:noProof/>
-            <w:webHidden/>
-          </w:rPr>
-          <w:tab/>
-        </w:r>
-        <w:r>
-          <w:rPr>
-            <w:noProof/>
-            <w:webHidden/>
-          </w:rPr>
-          <w:fldChar w:fldCharType="begin"/>
-        </w:r>
-        <w:r>
-          <w:rPr>
-            <w:noProof/>
-            <w:webHidden/>
-          </w:rPr>
-          <w:instrText xml:space="preserve"> PAGEREF _Toc451889066 \h </w:instrText>
-        </w:r>
-        <w:r>
-          <w:rPr>
-            <w:noProof/>
-            <w:webHidden/>
           </w:rPr>
         </w:r>
-        <w:r>
-          <w:rPr>
-            <w:noProof/>
-            <w:webHidden/>
-          </w:rPr>
-          <w:fldChar w:fldCharType="separate"/>
-        </w:r>
-        <w:r>
-          <w:rPr>
-            <w:noProof/>
-            <w:webHidden/>
-          </w:rPr>
-          <w:t>3</w:t>
-        </w:r>
-        <w:r>
-          <w:rPr>
-            <w:noProof/>
-            <w:webHidden/>
-          </w:rPr>
-          <w:fldChar w:fldCharType="end"/>
-        </w:r>
-      </w:hyperlink>
+      </w:ins>
+      <w:r>
+        <w:rPr>
+          <w:noProof/>
+        </w:rPr>
+        <w:fldChar w:fldCharType="separate"/>
+      </w:r>
+      <w:r>
+        <w:rPr>
+          <w:rStyle w:val="Hyperlink"/>
+          <w:rFonts w:eastAsia="Times New Roman"/>
+          <w:b/>
+          <w:noProof/>
+        </w:rPr>
+        <w:t>System Requirements</w:t>
+      </w:r>
+      <w:r>
+        <w:rPr>
+          <w:noProof/>
+          <w:webHidden/>
+        </w:rPr>
+        <w:tab/>
+      </w:r>
+      <w:r>
+        <w:rPr>
+          <w:noProof/>
+          <w:webHidden/>
+        </w:rPr>
+        <w:fldChar w:fldCharType="begin"/>
+      </w:r>
+      <w:r>
+        <w:rPr>
+          <w:noProof/>
+          <w:webHidden/>
+        </w:rPr>
+        <w:instrText xml:space="preserve"> PAGEREF _Toc451889066 \h </w:instrText>
+      </w:r>
+      <w:r>
+        <w:rPr>
+          <w:noProof/>
+          <w:webHidden/>
+        </w:rPr>
+      </w:r>
+      <w:r>
+        <w:rPr>
+          <w:noProof/>
+          <w:webHidden/>
+        </w:rPr>
+        <w:fldChar w:fldCharType="separate"/>
+      </w:r>
+      <w:r>
+        <w:rPr>
+          <w:noProof/>
+          <w:webHidden/>
+        </w:rPr>
+        <w:t>3</w:t>
+      </w:r>
+      <w:r>
+        <w:rPr>
+          <w:noProof/>
+          <w:webHidden/>
+        </w:rPr>
+        <w:fldChar w:fldCharType="end"/>
+      </w:r>
+      <w:r>
+        <w:rPr>
+          <w:noProof/>
+        </w:rPr>
+        <w:fldChar w:fldCharType="end"/>
+      </w:r>
     </w:p>
     <w:p>
       <w:pPr>
@@ -934,65 +1100,94 @@
           <w:sz w:val="22"/>
         </w:rPr>
       </w:pPr>
-      <w:hyperlink w:anchor="_Toc451889067" w:history="1">
-        <w:r>
-          <w:rPr>
-            <w:rStyle w:val="Hyperlink"/>
-            <w:rFonts w:eastAsia="Times New Roman"/>
-            <w:b/>
-            <w:noProof/>
-          </w:rPr>
-          <w:t>User Interface</w:t>
-        </w:r>
+      <w:r>
+        <w:rPr>
+          <w:noProof/>
+        </w:rPr>
+        <w:fldChar w:fldCharType="begin"/>
+      </w:r>
+      <w:r>
+        <w:rPr>
+          <w:noProof/>
+        </w:rPr>
+        <w:instrText xml:space="preserve"> HYPERLINK \l "_Toc451889067" </w:instrText>
+      </w:r>
+      <w:ins w:id="6" w:author="Jamie Richgels" w:date="2016-05-24T22:43:00Z">
         <w:r>
           <w:rPr>
             <w:noProof/>
-            <w:webHidden/>
-          </w:rPr>
-          <w:tab/>
-        </w:r>
-        <w:r>
-          <w:rPr>
-            <w:noProof/>
-            <w:webHidden/>
-          </w:rPr>
-          <w:fldChar w:fldCharType="begin"/>
-        </w:r>
-        <w:r>
-          <w:rPr>
-            <w:noProof/>
-            <w:webHidden/>
-          </w:rPr>
-          <w:instrText xml:space="preserve"> PAGEREF _Toc451889067 \h </w:instrText>
-        </w:r>
-        <w:r>
-          <w:rPr>
-            <w:noProof/>
-            <w:webHidden/>
           </w:rPr>
         </w:r>
-        <w:r>
-          <w:rPr>
-            <w:noProof/>
-            <w:webHidden/>
-          </w:rPr>
-          <w:fldChar w:fldCharType="separate"/>
-        </w:r>
-        <w:r>
-          <w:rPr>
-            <w:noProof/>
-            <w:webHidden/>
-          </w:rPr>
-          <w:t>4</w:t>
-        </w:r>
-        <w:r>
-          <w:rPr>
-            <w:noProof/>
-            <w:webHidden/>
-          </w:rPr>
-          <w:fldChar w:fldCharType="end"/>
-        </w:r>
-      </w:hyperlink>
+      </w:ins>
+      <w:r>
+        <w:rPr>
+          <w:noProof/>
+        </w:rPr>
+        <w:fldChar w:fldCharType="separate"/>
+      </w:r>
+      <w:r>
+        <w:rPr>
+          <w:rStyle w:val="Hyperlink"/>
+          <w:rFonts w:eastAsia="Times New Roman"/>
+          <w:b/>
+          <w:noProof/>
+        </w:rPr>
+        <w:t>User Interface</w:t>
+      </w:r>
+      <w:r>
+        <w:rPr>
+          <w:noProof/>
+          <w:webHidden/>
+        </w:rPr>
+        <w:tab/>
+      </w:r>
+      <w:r>
+        <w:rPr>
+          <w:noProof/>
+          <w:webHidden/>
+        </w:rPr>
+        <w:fldChar w:fldCharType="begin"/>
+      </w:r>
+      <w:r>
+        <w:rPr>
+          <w:noProof/>
+          <w:webHidden/>
+        </w:rPr>
+        <w:instrText xml:space="preserve"> PAGEREF _Toc451889067 \h </w:instrText>
+      </w:r>
+      <w:r>
+        <w:rPr>
+          <w:noProof/>
+          <w:webHidden/>
+        </w:rPr>
+      </w:r>
+      <w:r>
+        <w:rPr>
+          <w:noProof/>
+          <w:webHidden/>
+        </w:rPr>
+        <w:fldChar w:fldCharType="separate"/>
+      </w:r>
+      <w:r>
+        <w:rPr>
+          <w:noProof/>
+          <w:webHidden/>
+        </w:rPr>
+        <w:t>4</w:t>
+      </w:r>
+      <w:r>
+        <w:rPr>
+          <w:noProof/>
+          <w:webHidden/>
+        </w:rPr>
+        <w:fldChar w:fldCharType="end"/>
+      </w:r>
+      <w:r>
+        <w:rPr>
+          <w:noProof/>
+        </w:rPr>
+        <w:fldChar w:fldCharType="end"/>
+      </w:r>
     </w:p>
     <w:p>
       <w:pPr>
@@ -1006,65 +1201,100 @@
           <w:sz w:val="22"/>
         </w:rPr>
       </w:pPr>
-      <w:hyperlink w:anchor="_Toc451889068" w:history="1">
-        <w:r>
-          <w:rPr>
-            <w:rStyle w:val="Hyperlink"/>
-            <w:rFonts w:eastAsia="Times New Roman"/>
-            <w:b/>
-            <w:noProof/>
-          </w:rPr>
-          <w:t>Acronyms &amp; Abbreviations</w:t>
-        </w:r>
+      <w:r>
+        <w:rPr>
+          <w:noProof/>
+        </w:rPr>
+        <w:fldChar w:fldCharType="begin"/>
+      </w:r>
+      <w:r>
+        <w:rPr>
+          <w:noProof/>
+        </w:rPr>
+        <w:instrText xml:space="preserve"> HYPE</w:instrText>
+      </w:r>
+      <w:r>
+        <w:rPr>
+          <w:noProof/>
+        </w:rPr>
+        <w:instrText xml:space="preserve">RLINK \l "_Toc451889068" </w:instrText>
+      </w:r>
+      <w:ins w:id="7" w:author="Jamie Richgels" w:date="2016-05-24T22:43:00Z">
         <w:r>
           <w:rPr>
             <w:noProof/>
-            <w:webHidden/>
-          </w:rPr>
-          <w:tab/>
-        </w:r>
-        <w:r>
-          <w:rPr>
-            <w:noProof/>
-            <w:webHidden/>
-          </w:rPr>
-          <w:fldChar w:fldCharType="begin"/>
-        </w:r>
-        <w:r>
-          <w:rPr>
-            <w:noProof/>
-            <w:webHidden/>
-          </w:rPr>
-          <w:instrText xml:space="preserve"> PAGEREF _Toc451889068 \h </w:instrText>
-        </w:r>
-        <w:r>
-          <w:rPr>
-            <w:noProof/>
-            <w:webHidden/>
           </w:rPr>
         </w:r>
-        <w:r>
-          <w:rPr>
-            <w:noProof/>
-            <w:webHidden/>
-          </w:rPr>
-          <w:fldChar w:fldCharType="separate"/>
-        </w:r>
-        <w:r>
-          <w:rPr>
-            <w:noProof/>
-            <w:webHidden/>
-          </w:rPr>
-          <w:t>5</w:t>
-        </w:r>
-        <w:r>
-          <w:rPr>
-            <w:noProof/>
-            <w:webHidden/>
-          </w:rPr>
-          <w:fldChar w:fldCharType="end"/>
-        </w:r>
-      </w:hyperlink>
+      </w:ins>
+      <w:r>
+        <w:rPr>
+          <w:noProof/>
+        </w:rPr>
+        <w:fldChar w:fldCharType="separate"/>
+      </w:r>
+      <w:r>
+        <w:rPr>
+          <w:rStyle w:val="Hyperlink"/>
+          <w:rFonts w:eastAsia="Times New Roman"/>
+          <w:b/>
+          <w:noProof/>
+        </w:rPr>
+        <w:t>Acronyms &amp; Abbreviations</w:t>
+      </w:r>
+      <w:r>
+        <w:rPr>
+          <w:noProof/>
+          <w:webHidden/>
+        </w:rPr>
+        <w:tab/>
+      </w:r>
+      <w:r>
+        <w:rPr>
+          <w:noProof/>
+          <w:webHidden/>
+        </w:rPr>
+        <w:fldChar w:fldCharType="begin"/>
+      </w:r>
+      <w:r>
+        <w:rPr>
+          <w:noProof/>
+          <w:webHidden/>
+        </w:rPr>
+        <w:instrText xml:space="preserve"> PAGEREF _Toc451889068 \h </w:instrText>
+      </w:r>
+      <w:r>
+        <w:rPr>
+          <w:noProof/>
+          <w:webHidden/>
+        </w:rPr>
+      </w:r>
+      <w:r>
+        <w:rPr>
+          <w:noProof/>
+          <w:webHidden/>
+        </w:rPr>
+        <w:fldChar w:fldCharType="separate"/>
+      </w:r>
+      <w:r>
+        <w:rPr>
+          <w:noProof/>
+          <w:webHidden/>
+        </w:rPr>
+        <w:t>5</w:t>
+      </w:r>
+      <w:r>
+        <w:rPr>
+          <w:noProof/>
+          <w:webHidden/>
+        </w:rPr>
+        <w:fldChar w:fldCharType="end"/>
+      </w:r>
+      <w:r>
+        <w:rPr>
+          <w:noProof/>
+        </w:rPr>
+        <w:fldChar w:fldCharType="end"/>
+      </w:r>
     </w:p>
     <w:p>
       <w:pPr>
@@ -1078,64 +1308,93 @@
           <w:sz w:val="22"/>
         </w:rPr>
       </w:pPr>
-      <w:hyperlink w:anchor="_Toc451889069" w:history="1">
-        <w:r>
-          <w:rPr>
-            <w:rStyle w:val="Hyperlink"/>
-            <w:b/>
-            <w:noProof/>
-          </w:rPr>
-          <w:t>User Access Levels</w:t>
-        </w:r>
+      <w:r>
+        <w:rPr>
+          <w:noProof/>
+        </w:rPr>
+        <w:fldChar w:fldCharType="begin"/>
+      </w:r>
+      <w:r>
+        <w:rPr>
+          <w:noProof/>
+        </w:rPr>
+        <w:instrText xml:space="preserve"> HYPERLINK \l "_Toc451889069" </w:instrText>
+      </w:r>
+      <w:ins w:id="8" w:author="Jamie Richgels" w:date="2016-05-24T22:43:00Z">
         <w:r>
           <w:rPr>
             <w:noProof/>
-            <w:webHidden/>
-          </w:rPr>
-          <w:tab/>
-        </w:r>
-        <w:r>
-          <w:rPr>
-            <w:noProof/>
-            <w:webHidden/>
-          </w:rPr>
-          <w:fldChar w:fldCharType="begin"/>
-        </w:r>
-        <w:r>
-          <w:rPr>
-            <w:noProof/>
-            <w:webHidden/>
-          </w:rPr>
-          <w:instrText xml:space="preserve"> PAGEREF _Toc451889069 \h </w:instrText>
-        </w:r>
-        <w:r>
-          <w:rPr>
-            <w:noProof/>
-            <w:webHidden/>
           </w:rPr>
         </w:r>
-        <w:r>
-          <w:rPr>
-            <w:noProof/>
-            <w:webHidden/>
-          </w:rPr>
-          <w:fldChar w:fldCharType="separate"/>
-        </w:r>
-        <w:r>
-          <w:rPr>
-            <w:noProof/>
-            <w:webHidden/>
-          </w:rPr>
-          <w:t>5</w:t>
-        </w:r>
-        <w:r>
-          <w:rPr>
-            <w:noProof/>
-            <w:webHidden/>
-          </w:rPr>
-          <w:fldChar w:fldCharType="end"/>
-        </w:r>
-      </w:hyperlink>
+      </w:ins>
+      <w:r>
+        <w:rPr>
+          <w:noProof/>
+        </w:rPr>
+        <w:fldChar w:fldCharType="separate"/>
+      </w:r>
+      <w:r>
+        <w:rPr>
+          <w:rStyle w:val="Hyperlink"/>
+          <w:b/>
+          <w:noProof/>
+        </w:rPr>
+        <w:t>User Access Levels</w:t>
+      </w:r>
+      <w:r>
+        <w:rPr>
+          <w:noProof/>
+          <w:webHidden/>
+        </w:rPr>
+        <w:tab/>
+      </w:r>
+      <w:r>
+        <w:rPr>
+          <w:noProof/>
+          <w:webHidden/>
+        </w:rPr>
+        <w:fldChar w:fldCharType="begin"/>
+      </w:r>
+      <w:r>
+        <w:rPr>
+          <w:noProof/>
+          <w:webHidden/>
+        </w:rPr>
+        <w:instrText xml:space="preserve"> PAGEREF _Toc451889069 \h </w:instrText>
+      </w:r>
+      <w:r>
+        <w:rPr>
+          <w:noProof/>
+          <w:webHidden/>
+        </w:rPr>
+      </w:r>
+      <w:r>
+        <w:rPr>
+          <w:noProof/>
+          <w:webHidden/>
+        </w:rPr>
+        <w:fldChar w:fldCharType="separate"/>
+      </w:r>
+      <w:r>
+        <w:rPr>
+          <w:noProof/>
+          <w:webHidden/>
+        </w:rPr>
+        <w:t>5</w:t>
+      </w:r>
+      <w:r>
+        <w:rPr>
+          <w:noProof/>
+          <w:webHidden/>
+        </w:rPr>
+        <w:fldChar w:fldCharType="end"/>
+      </w:r>
+      <w:r>
+        <w:rPr>
+          <w:noProof/>
+        </w:rPr>
+        <w:fldChar w:fldCharType="end"/>
+      </w:r>
     </w:p>
     <w:p>
       <w:pPr>
@@ -1149,64 +1408,95 @@
           <w:sz w:val="22"/>
         </w:rPr>
       </w:pPr>
-      <w:hyperlink w:anchor="_Toc451889070" w:history="1">
-        <w:r>
-          <w:rPr>
-            <w:rStyle w:val="Hyperlink"/>
-            <w:b/>
-            <w:noProof/>
-          </w:rPr>
-          <w:t>Constraints</w:t>
-        </w:r>
+      <w:r>
+        <w:rPr>
+          <w:noProof/>
+        </w:rPr>
+        <w:fldChar w:fldCharType="begin"/>
+      </w:r>
+      <w:r>
+        <w:rPr>
+          <w:noProof/>
+        </w:rPr>
+        <w:instrText xml:space="preserve"> HYPERLINK \l "_Toc451889070" </w:instrText>
+      </w:r>
+      <w:ins w:id="9" w:author="Jamie Richgels" w:date="2016-05-24T22:43:00Z">
         <w:r>
           <w:rPr>
             <w:noProof/>
-            <w:webHidden/>
-          </w:rPr>
-          <w:tab/>
-        </w:r>
-        <w:r>
-          <w:rPr>
-            <w:noProof/>
-            <w:webHidden/>
-          </w:rPr>
-          <w:fldChar w:fldCharType="begin"/>
-        </w:r>
-        <w:r>
-          <w:rPr>
-            <w:noProof/>
-            <w:webHidden/>
-          </w:rPr>
-          <w:instrText xml:space="preserve"> PAGEREF _Toc451889070 \h </w:instrText>
-        </w:r>
-        <w:r>
-          <w:rPr>
-            <w:noProof/>
-            <w:webHidden/>
           </w:rPr>
         </w:r>
-        <w:r>
-          <w:rPr>
-            <w:noProof/>
-            <w:webHidden/>
-          </w:rPr>
-          <w:fldChar w:fldCharType="separate"/>
-        </w:r>
-        <w:r>
-          <w:rPr>
-            <w:noProof/>
-            <w:webHidden/>
-          </w:rPr>
-          <w:t>5</w:t>
-        </w:r>
-        <w:r>
-          <w:rPr>
-            <w:noProof/>
-            <w:webHidden/>
-          </w:rPr>
-          <w:fldChar w:fldCharType="end"/>
-        </w:r>
-      </w:hyperlink>
+      </w:ins>
+      <w:r>
+        <w:rPr>
+          <w:noProof/>
+        </w:rPr>
+        <w:fldChar w:fldCharType="separate"/>
+      </w:r>
+      <w:r>
+        <w:rPr>
+          <w:rStyle w:val="Hyperlink"/>
+          <w:b/>
+          <w:noProof/>
+        </w:rPr>
+        <w:t>Constraints</w:t>
+      </w:r>
+      <w:r>
+        <w:rPr>
+          <w:noProof/>
+          <w:webHidden/>
+        </w:rPr>
+        <w:tab/>
+      </w:r>
+      <w:bookmarkStart w:id="10" w:name="_GoBack"/>
+      <w:bookmarkEnd w:id="10"/>
+      <w:r>
+        <w:rPr>
+          <w:noProof/>
+          <w:webHidden/>
+        </w:rPr>
+        <w:fldChar w:fldCharType="begin"/>
+      </w:r>
+      <w:r>
+        <w:rPr>
+          <w:noProof/>
+          <w:webHidden/>
+        </w:rPr>
+        <w:instrText xml:space="preserve"> PAGEREF _Toc451889070 \h </w:instrText>
+      </w:r>
+      <w:r>
+        <w:rPr>
+          <w:noProof/>
+          <w:webHidden/>
+        </w:rPr>
+      </w:r>
+      <w:r>
+        <w:rPr>
+          <w:noProof/>
+          <w:webHidden/>
+        </w:rPr>
+        <w:fldChar w:fldCharType="separate"/>
+      </w:r>
+      <w:r>
+        <w:rPr>
+          <w:noProof/>
+          <w:webHidden/>
+        </w:rPr>
+        <w:t>5</w:t>
+      </w:r>
+      <w:r>
+        <w:rPr>
+          <w:noProof/>
+          <w:webHidden/>
+        </w:rPr>
+        <w:fldChar w:fldCharType="end"/>
+      </w:r>
+      <w:r>
+        <w:rPr>
+          <w:noProof/>
+        </w:rPr>
+        <w:fldChar w:fldCharType="end"/>
+      </w:r>
     </w:p>
     <w:p>
       <w:pPr>
@@ -1220,64 +1510,93 @@
           <w:sz w:val="22"/>
         </w:rPr>
       </w:pPr>
-      <w:hyperlink w:anchor="_Toc451889071" w:history="1">
-        <w:r>
-          <w:rPr>
-            <w:rStyle w:val="Hyperlink"/>
-            <w:b/>
-            <w:noProof/>
-          </w:rPr>
-          <w:t>GitHub Repository</w:t>
-        </w:r>
+      <w:r>
+        <w:rPr>
+          <w:noProof/>
+        </w:rPr>
+        <w:fldChar w:fldCharType="begin"/>
+      </w:r>
+      <w:r>
+        <w:rPr>
+          <w:noProof/>
+        </w:rPr>
+        <w:instrText xml:space="preserve"> HYPERLINK \l "_Toc451889071" </w:instrText>
+      </w:r>
+      <w:ins w:id="11" w:author="Jamie Richgels" w:date="2016-05-24T22:43:00Z">
         <w:r>
           <w:rPr>
             <w:noProof/>
-            <w:webHidden/>
-          </w:rPr>
-          <w:tab/>
-        </w:r>
-        <w:r>
-          <w:rPr>
-            <w:noProof/>
-            <w:webHidden/>
-          </w:rPr>
-          <w:fldChar w:fldCharType="begin"/>
-        </w:r>
-        <w:r>
-          <w:rPr>
-            <w:noProof/>
-            <w:webHidden/>
-          </w:rPr>
-          <w:instrText xml:space="preserve"> PAGEREF _Toc451889071 \h </w:instrText>
-        </w:r>
-        <w:r>
-          <w:rPr>
-            <w:noProof/>
-            <w:webHidden/>
           </w:rPr>
         </w:r>
-        <w:r>
-          <w:rPr>
-            <w:noProof/>
-            <w:webHidden/>
-          </w:rPr>
-          <w:fldChar w:fldCharType="separate"/>
-        </w:r>
-        <w:r>
-          <w:rPr>
-            <w:noProof/>
-            <w:webHidden/>
-          </w:rPr>
-          <w:t>5</w:t>
-        </w:r>
-        <w:r>
-          <w:rPr>
-            <w:noProof/>
-            <w:webHidden/>
-          </w:rPr>
-          <w:fldChar w:fldCharType="end"/>
-        </w:r>
-      </w:hyperlink>
+      </w:ins>
+      <w:r>
+        <w:rPr>
+          <w:noProof/>
+        </w:rPr>
+        <w:fldChar w:fldCharType="separate"/>
+      </w:r>
+      <w:r>
+        <w:rPr>
+          <w:rStyle w:val="Hyperlink"/>
+          <w:b/>
+          <w:noProof/>
+        </w:rPr>
+        <w:t>GitHub Repository</w:t>
+      </w:r>
+      <w:r>
+        <w:rPr>
+          <w:noProof/>
+          <w:webHidden/>
+        </w:rPr>
+        <w:tab/>
+      </w:r>
+      <w:r>
+        <w:rPr>
+          <w:noProof/>
+          <w:webHidden/>
+        </w:rPr>
+        <w:fldChar w:fldCharType="begin"/>
+      </w:r>
+      <w:r>
+        <w:rPr>
+          <w:noProof/>
+          <w:webHidden/>
+        </w:rPr>
+        <w:instrText xml:space="preserve"> PAGEREF _Toc451889071 \h </w:instrText>
+      </w:r>
+      <w:r>
+        <w:rPr>
+          <w:noProof/>
+          <w:webHidden/>
+        </w:rPr>
+      </w:r>
+      <w:r>
+        <w:rPr>
+          <w:noProof/>
+          <w:webHidden/>
+        </w:rPr>
+        <w:fldChar w:fldCharType="separate"/>
+      </w:r>
+      <w:r>
+        <w:rPr>
+          <w:noProof/>
+          <w:webHidden/>
+        </w:rPr>
+        <w:t>5</w:t>
+      </w:r>
+      <w:r>
+        <w:rPr>
+          <w:noProof/>
+          <w:webHidden/>
+        </w:rPr>
+        <w:fldChar w:fldCharType="end"/>
+      </w:r>
+      <w:r>
+        <w:rPr>
+          <w:noProof/>
+        </w:rPr>
+        <w:fldChar w:fldCharType="end"/>
+      </w:r>
     </w:p>
     <w:p>
       <w:pPr>
@@ -1291,64 +1610,93 @@
           <w:sz w:val="22"/>
         </w:rPr>
       </w:pPr>
-      <w:hyperlink w:anchor="_Toc451889072" w:history="1">
-        <w:r>
-          <w:rPr>
-            <w:rStyle w:val="Hyperlink"/>
-            <w:b/>
-            <w:noProof/>
-          </w:rPr>
-          <w:t>Using RADV</w:t>
-        </w:r>
+      <w:r>
+        <w:rPr>
+          <w:noProof/>
+        </w:rPr>
+        <w:fldChar w:fldCharType="begin"/>
+      </w:r>
+      <w:r>
+        <w:rPr>
+          <w:noProof/>
+        </w:rPr>
+        <w:instrText xml:space="preserve"> HYPERLINK \l "_Toc451889072" </w:instrText>
+      </w:r>
+      <w:ins w:id="12" w:author="Jamie Richgels" w:date="2016-05-24T22:43:00Z">
         <w:r>
           <w:rPr>
             <w:noProof/>
-            <w:webHidden/>
-          </w:rPr>
-          <w:tab/>
-        </w:r>
-        <w:r>
-          <w:rPr>
-            <w:noProof/>
-            <w:webHidden/>
-          </w:rPr>
-          <w:fldChar w:fldCharType="begin"/>
-        </w:r>
-        <w:r>
-          <w:rPr>
-            <w:noProof/>
-            <w:webHidden/>
-          </w:rPr>
-          <w:instrText xml:space="preserve"> PAGEREF _Toc451889072 \h </w:instrText>
-        </w:r>
-        <w:r>
-          <w:rPr>
-            <w:noProof/>
-            <w:webHidden/>
           </w:rPr>
         </w:r>
-        <w:r>
-          <w:rPr>
-            <w:noProof/>
-            <w:webHidden/>
-          </w:rPr>
-          <w:fldChar w:fldCharType="separate"/>
-        </w:r>
-        <w:r>
-          <w:rPr>
-            <w:noProof/>
-            <w:webHidden/>
-          </w:rPr>
-          <w:t>6</w:t>
-        </w:r>
-        <w:r>
-          <w:rPr>
-            <w:noProof/>
-            <w:webHidden/>
-          </w:rPr>
-          <w:fldChar w:fldCharType="end"/>
-        </w:r>
-      </w:hyperlink>
+      </w:ins>
+      <w:r>
+        <w:rPr>
+          <w:noProof/>
+        </w:rPr>
+        <w:fldChar w:fldCharType="separate"/>
+      </w:r>
+      <w:r>
+        <w:rPr>
+          <w:rStyle w:val="Hyperlink"/>
+          <w:b/>
+          <w:noProof/>
+        </w:rPr>
+        <w:t>Using RADV</w:t>
+      </w:r>
+      <w:r>
+        <w:rPr>
+          <w:noProof/>
+          <w:webHidden/>
+        </w:rPr>
+        <w:tab/>
+      </w:r>
+      <w:r>
+        <w:rPr>
+          <w:noProof/>
+          <w:webHidden/>
+        </w:rPr>
+        <w:fldChar w:fldCharType="begin"/>
+      </w:r>
+      <w:r>
+        <w:rPr>
+          <w:noProof/>
+          <w:webHidden/>
+        </w:rPr>
+        <w:instrText xml:space="preserve"> PAGEREF _Toc451889072 \h </w:instrText>
+      </w:r>
+      <w:r>
+        <w:rPr>
+          <w:noProof/>
+          <w:webHidden/>
+        </w:rPr>
+      </w:r>
+      <w:r>
+        <w:rPr>
+          <w:noProof/>
+          <w:webHidden/>
+        </w:rPr>
+        <w:fldChar w:fldCharType="separate"/>
+      </w:r>
+      <w:r>
+        <w:rPr>
+          <w:noProof/>
+          <w:webHidden/>
+        </w:rPr>
+        <w:t>6</w:t>
+      </w:r>
+      <w:r>
+        <w:rPr>
+          <w:noProof/>
+          <w:webHidden/>
+        </w:rPr>
+        <w:fldChar w:fldCharType="end"/>
+      </w:r>
+      <w:r>
+        <w:rPr>
+          <w:noProof/>
+        </w:rPr>
+        <w:fldChar w:fldCharType="end"/>
+      </w:r>
     </w:p>
     <w:p>
       <w:pPr>
@@ -1362,63 +1710,98 @@
           <w:sz w:val="22"/>
         </w:rPr>
       </w:pPr>
-      <w:hyperlink w:anchor="_Toc451889073" w:history="1">
-        <w:r>
-          <w:rPr>
-            <w:rStyle w:val="Hyperlink"/>
-            <w:noProof/>
-          </w:rPr>
-          <w:t>Login</w:t>
-        </w:r>
+      <w:r>
+        <w:rPr>
+          <w:noProof/>
+        </w:rPr>
+        <w:fldChar w:fldCharType="begin"/>
+      </w:r>
+      <w:r>
+        <w:rPr>
+          <w:noProof/>
+        </w:rPr>
+        <w:instrText xml:space="preserve"> HYPERLINK \l "_Toc</w:instrText>
+      </w:r>
+      <w:r>
+        <w:rPr>
+          <w:noProof/>
+        </w:rPr>
+        <w:instrText xml:space="preserve">451889073" </w:instrText>
+      </w:r>
+      <w:ins w:id="13" w:author="Jamie Richgels" w:date="2016-05-24T22:43:00Z">
         <w:r>
           <w:rPr>
             <w:noProof/>
-            <w:webHidden/>
-          </w:rPr>
-          <w:tab/>
-        </w:r>
-        <w:r>
-          <w:rPr>
-            <w:noProof/>
-            <w:webHidden/>
-          </w:rPr>
-          <w:fldChar w:fldCharType="begin"/>
-        </w:r>
-        <w:r>
-          <w:rPr>
-            <w:noProof/>
-            <w:webHidden/>
-          </w:rPr>
-          <w:instrText xml:space="preserve"> PAGEREF _Toc451889073 \h </w:instrText>
-        </w:r>
-        <w:r>
-          <w:rPr>
-            <w:noProof/>
-            <w:webHidden/>
           </w:rPr>
         </w:r>
-        <w:r>
-          <w:rPr>
-            <w:noProof/>
-            <w:webHidden/>
-          </w:rPr>
-          <w:fldChar w:fldCharType="separate"/>
-        </w:r>
-        <w:r>
-          <w:rPr>
-            <w:noProof/>
-            <w:webHidden/>
-          </w:rPr>
-          <w:t>6</w:t>
-        </w:r>
-        <w:r>
-          <w:rPr>
-            <w:noProof/>
-            <w:webHidden/>
-          </w:rPr>
-          <w:fldChar w:fldCharType="end"/>
-        </w:r>
-      </w:hyperlink>
+      </w:ins>
+      <w:r>
+        <w:rPr>
+          <w:noProof/>
+        </w:rPr>
+        <w:fldChar w:fldCharType="separate"/>
+      </w:r>
+      <w:r>
+        <w:rPr>
+          <w:rStyle w:val="Hyperlink"/>
+          <w:noProof/>
+        </w:rPr>
+        <w:t>Login</w:t>
+      </w:r>
+      <w:r>
+        <w:rPr>
+          <w:noProof/>
+          <w:webHidden/>
+        </w:rPr>
+        <w:tab/>
+      </w:r>
+      <w:r>
+        <w:rPr>
+          <w:noProof/>
+          <w:webHidden/>
+        </w:rPr>
+        <w:fldChar w:fldCharType="begin"/>
+      </w:r>
+      <w:r>
+        <w:rPr>
+          <w:noProof/>
+          <w:webHidden/>
+        </w:rPr>
+        <w:instrText xml:space="preserve"> PAGEREF _Toc451889073 \h </w:instrText>
+      </w:r>
+      <w:r>
+        <w:rPr>
+          <w:noProof/>
+          <w:webHidden/>
+        </w:rPr>
+      </w:r>
+      <w:r>
+        <w:rPr>
+          <w:noProof/>
+          <w:webHidden/>
+        </w:rPr>
+        <w:fldChar w:fldCharType="separate"/>
+      </w:r>
+      <w:r>
+        <w:rPr>
+          <w:noProof/>
+          <w:webHidden/>
+        </w:rPr>
+        <w:t>6</w:t>
+      </w:r>
+      <w:r>
+        <w:rPr>
+          <w:noProof/>
+          <w:webHidden/>
+        </w:rPr>
+        <w:fldChar w:fldCharType="end"/>
+      </w:r>
+      <w:r>
+        <w:rPr>
+          <w:noProof/>
+        </w:rPr>
+        <w:fldChar w:fldCharType="end"/>
+      </w:r>
     </w:p>
     <w:p>
       <w:pPr>
@@ -1432,63 +1815,92 @@
           <w:sz w:val="22"/>
         </w:rPr>
       </w:pPr>
-      <w:hyperlink w:anchor="_Toc451889074" w:history="1">
-        <w:r>
-          <w:rPr>
-            <w:rStyle w:val="Hyperlink"/>
-            <w:noProof/>
-          </w:rPr>
-          <w:t>Patient Lookup</w:t>
-        </w:r>
+      <w:r>
+        <w:rPr>
+          <w:noProof/>
+        </w:rPr>
+        <w:fldChar w:fldCharType="begin"/>
+      </w:r>
+      <w:r>
+        <w:rPr>
+          <w:noProof/>
+        </w:rPr>
+        <w:instrText xml:space="preserve"> HYPERLINK \l "_Toc451889074" </w:instrText>
+      </w:r>
+      <w:ins w:id="14" w:author="Jamie Richgels" w:date="2016-05-24T22:43:00Z">
         <w:r>
           <w:rPr>
             <w:noProof/>
-            <w:webHidden/>
-          </w:rPr>
-          <w:tab/>
-        </w:r>
-        <w:r>
-          <w:rPr>
-            <w:noProof/>
-            <w:webHidden/>
-          </w:rPr>
-          <w:fldChar w:fldCharType="begin"/>
-        </w:r>
-        <w:r>
-          <w:rPr>
-            <w:noProof/>
-            <w:webHidden/>
-          </w:rPr>
-          <w:instrText xml:space="preserve"> PAGEREF _Toc451889074 \h </w:instrText>
-        </w:r>
-        <w:r>
-          <w:rPr>
-            <w:noProof/>
-            <w:webHidden/>
           </w:rPr>
         </w:r>
-        <w:r>
-          <w:rPr>
-            <w:noProof/>
-            <w:webHidden/>
-          </w:rPr>
-          <w:fldChar w:fldCharType="separate"/>
-        </w:r>
-        <w:r>
-          <w:rPr>
-            <w:noProof/>
-            <w:webHidden/>
-          </w:rPr>
-          <w:t>6</w:t>
-        </w:r>
-        <w:r>
-          <w:rPr>
-            <w:noProof/>
-            <w:webHidden/>
-          </w:rPr>
-          <w:fldChar w:fldCharType="end"/>
-        </w:r>
-      </w:hyperlink>
+      </w:ins>
+      <w:r>
+        <w:rPr>
+          <w:noProof/>
+        </w:rPr>
+        <w:fldChar w:fldCharType="separate"/>
+      </w:r>
+      <w:r>
+        <w:rPr>
+          <w:rStyle w:val="Hyperlink"/>
+          <w:noProof/>
+        </w:rPr>
+        <w:t>Patient Lookup</w:t>
+      </w:r>
+      <w:r>
+        <w:rPr>
+          <w:noProof/>
+          <w:webHidden/>
+        </w:rPr>
+        <w:tab/>
+      </w:r>
+      <w:r>
+        <w:rPr>
+          <w:noProof/>
+          <w:webHidden/>
+        </w:rPr>
+        <w:fldChar w:fldCharType="begin"/>
+      </w:r>
+      <w:r>
+        <w:rPr>
+          <w:noProof/>
+          <w:webHidden/>
+        </w:rPr>
+        <w:instrText xml:space="preserve"> PAGEREF _Toc451889074 \h </w:instrText>
+      </w:r>
+      <w:r>
+        <w:rPr>
+          <w:noProof/>
+          <w:webHidden/>
+        </w:rPr>
+      </w:r>
+      <w:r>
+        <w:rPr>
+          <w:noProof/>
+          <w:webHidden/>
+        </w:rPr>
+        <w:fldChar w:fldCharType="separate"/>
+      </w:r>
+      <w:r>
+        <w:rPr>
+          <w:noProof/>
+          <w:webHidden/>
+        </w:rPr>
+        <w:t>6</w:t>
+      </w:r>
+      <w:r>
+        <w:rPr>
+          <w:noProof/>
+          <w:webHidden/>
+        </w:rPr>
+        <w:fldChar w:fldCharType="end"/>
+      </w:r>
+      <w:r>
+        <w:rPr>
+          <w:noProof/>
+        </w:rPr>
+        <w:fldChar w:fldCharType="end"/>
+      </w:r>
     </w:p>
     <w:p>
       <w:pPr>
@@ -1502,63 +1914,92 @@
           <w:sz w:val="22"/>
         </w:rPr>
       </w:pPr>
-      <w:hyperlink w:anchor="_Toc451889075" w:history="1">
-        <w:r>
-          <w:rPr>
-            <w:rStyle w:val="Hyperlink"/>
-            <w:noProof/>
-          </w:rPr>
-          <w:t>Patient Display</w:t>
-        </w:r>
+      <w:r>
+        <w:rPr>
+          <w:noProof/>
+        </w:rPr>
+        <w:fldChar w:fldCharType="begin"/>
+      </w:r>
+      <w:r>
+        <w:rPr>
+          <w:noProof/>
+        </w:rPr>
+        <w:instrText xml:space="preserve"> HYPERLINK \l "_Toc451889075" </w:instrText>
+      </w:r>
+      <w:ins w:id="15" w:author="Jamie Richgels" w:date="2016-05-24T22:43:00Z">
         <w:r>
           <w:rPr>
             <w:noProof/>
-            <w:webHidden/>
-          </w:rPr>
-          <w:tab/>
-        </w:r>
-        <w:r>
-          <w:rPr>
-            <w:noProof/>
-            <w:webHidden/>
-          </w:rPr>
-          <w:fldChar w:fldCharType="begin"/>
-        </w:r>
-        <w:r>
-          <w:rPr>
-            <w:noProof/>
-            <w:webHidden/>
-          </w:rPr>
-          <w:instrText xml:space="preserve"> PAGEREF _Toc451889075 \h </w:instrText>
-        </w:r>
-        <w:r>
-          <w:rPr>
-            <w:noProof/>
-            <w:webHidden/>
           </w:rPr>
         </w:r>
-        <w:r>
-          <w:rPr>
-            <w:noProof/>
-            <w:webHidden/>
-          </w:rPr>
-          <w:fldChar w:fldCharType="separate"/>
-        </w:r>
-        <w:r>
-          <w:rPr>
-            <w:noProof/>
-            <w:webHidden/>
-          </w:rPr>
-          <w:t>7</w:t>
-        </w:r>
-        <w:r>
-          <w:rPr>
-            <w:noProof/>
-            <w:webHidden/>
-          </w:rPr>
-          <w:fldChar w:fldCharType="end"/>
-        </w:r>
-      </w:hyperlink>
+      </w:ins>
+      <w:r>
+        <w:rPr>
+          <w:noProof/>
+        </w:rPr>
+        <w:fldChar w:fldCharType="separate"/>
+      </w:r>
+      <w:r>
+        <w:rPr>
+          <w:rStyle w:val="Hyperlink"/>
+          <w:noProof/>
+        </w:rPr>
+        <w:t>Patient Display</w:t>
+      </w:r>
+      <w:r>
+        <w:rPr>
+          <w:noProof/>
+          <w:webHidden/>
+        </w:rPr>
+        <w:tab/>
+      </w:r>
+      <w:r>
+        <w:rPr>
+          <w:noProof/>
+          <w:webHidden/>
+        </w:rPr>
+        <w:fldChar w:fldCharType="begin"/>
+      </w:r>
+      <w:r>
+        <w:rPr>
+          <w:noProof/>
+          <w:webHidden/>
+        </w:rPr>
+        <w:instrText xml:space="preserve"> PAGEREF _Toc451889075 \h </w:instrText>
+      </w:r>
+      <w:r>
+        <w:rPr>
+          <w:noProof/>
+          <w:webHidden/>
+        </w:rPr>
+      </w:r>
+      <w:r>
+        <w:rPr>
+          <w:noProof/>
+          <w:webHidden/>
+        </w:rPr>
+        <w:fldChar w:fldCharType="separate"/>
+      </w:r>
+      <w:r>
+        <w:rPr>
+          <w:noProof/>
+          <w:webHidden/>
+        </w:rPr>
+        <w:t>7</w:t>
+      </w:r>
+      <w:r>
+        <w:rPr>
+          <w:noProof/>
+          <w:webHidden/>
+        </w:rPr>
+        <w:fldChar w:fldCharType="end"/>
+      </w:r>
+      <w:r>
+        <w:rPr>
+          <w:noProof/>
+        </w:rPr>
+        <w:fldChar w:fldCharType="end"/>
+      </w:r>
     </w:p>
     <w:p>
       <w:pPr>
@@ -1572,63 +2013,92 @@
           <w:sz w:val="22"/>
         </w:rPr>
       </w:pPr>
-      <w:hyperlink w:anchor="_Toc451889076" w:history="1">
-        <w:r>
-          <w:rPr>
-            <w:rStyle w:val="Hyperlink"/>
-            <w:noProof/>
-          </w:rPr>
-          <w:t>Candidate Risk Score Meter</w:t>
-        </w:r>
+      <w:r>
+        <w:rPr>
+          <w:noProof/>
+        </w:rPr>
+        <w:fldChar w:fldCharType="begin"/>
+      </w:r>
+      <w:r>
+        <w:rPr>
+          <w:noProof/>
+        </w:rPr>
+        <w:instrText xml:space="preserve"> HYPERLINK \l "_Toc451889076" </w:instrText>
+      </w:r>
+      <w:ins w:id="16" w:author="Jamie Richgels" w:date="2016-05-24T22:43:00Z">
         <w:r>
           <w:rPr>
             <w:noProof/>
-            <w:webHidden/>
-          </w:rPr>
-          <w:tab/>
-        </w:r>
-        <w:r>
-          <w:rPr>
-            <w:noProof/>
-            <w:webHidden/>
-          </w:rPr>
-          <w:fldChar w:fldCharType="begin"/>
-        </w:r>
-        <w:r>
-          <w:rPr>
-            <w:noProof/>
-            <w:webHidden/>
-          </w:rPr>
-          <w:instrText xml:space="preserve"> PAGEREF _Toc451889076 \h </w:instrText>
-        </w:r>
-        <w:r>
-          <w:rPr>
-            <w:noProof/>
-            <w:webHidden/>
           </w:rPr>
         </w:r>
-        <w:r>
-          <w:rPr>
-            <w:noProof/>
-            <w:webHidden/>
-          </w:rPr>
-          <w:fldChar w:fldCharType="separate"/>
-        </w:r>
-        <w:r>
-          <w:rPr>
-            <w:noProof/>
-            <w:webHidden/>
-          </w:rPr>
-          <w:t>9</w:t>
-        </w:r>
-        <w:r>
-          <w:rPr>
-            <w:noProof/>
-            <w:webHidden/>
-          </w:rPr>
-          <w:fldChar w:fldCharType="end"/>
-        </w:r>
-      </w:hyperlink>
+      </w:ins>
+      <w:r>
+        <w:rPr>
+          <w:noProof/>
+        </w:rPr>
+        <w:fldChar w:fldCharType="separate"/>
+      </w:r>
+      <w:r>
+        <w:rPr>
+          <w:rStyle w:val="Hyperlink"/>
+          <w:noProof/>
+        </w:rPr>
+        <w:t>Candidate Risk Score Meter</w:t>
+      </w:r>
+      <w:r>
+        <w:rPr>
+          <w:noProof/>
+          <w:webHidden/>
+        </w:rPr>
+        <w:tab/>
+      </w:r>
+      <w:r>
+        <w:rPr>
+          <w:noProof/>
+          <w:webHidden/>
+        </w:rPr>
+        <w:fldChar w:fldCharType="begin"/>
+      </w:r>
+      <w:r>
+        <w:rPr>
+          <w:noProof/>
+          <w:webHidden/>
+        </w:rPr>
+        <w:instrText xml:space="preserve"> PAGEREF _Toc451889076 \h </w:instrText>
+      </w:r>
+      <w:r>
+        <w:rPr>
+          <w:noProof/>
+          <w:webHidden/>
+        </w:rPr>
+      </w:r>
+      <w:r>
+        <w:rPr>
+          <w:noProof/>
+          <w:webHidden/>
+        </w:rPr>
+        <w:fldChar w:fldCharType="separate"/>
+      </w:r>
+      <w:r>
+        <w:rPr>
+          <w:noProof/>
+          <w:webHidden/>
+        </w:rPr>
+        <w:t>9</w:t>
+      </w:r>
+      <w:r>
+        <w:rPr>
+          <w:noProof/>
+          <w:webHidden/>
+        </w:rPr>
+        <w:fldChar w:fldCharType="end"/>
+      </w:r>
+      <w:r>
+        <w:rPr>
+          <w:noProof/>
+        </w:rPr>
+        <w:fldChar w:fldCharType="end"/>
+      </w:r>
     </w:p>
     <w:p>
       <w:pPr>
@@ -1642,63 +2112,98 @@
           <w:sz w:val="22"/>
         </w:rPr>
       </w:pPr>
-      <w:hyperlink w:anchor="_Toc451889077" w:history="1">
-        <w:r>
-          <w:rPr>
-            <w:rStyle w:val="Hyperlink"/>
-            <w:noProof/>
-          </w:rPr>
-          <w:t>Viewing Current Year HCCs</w:t>
-        </w:r>
+      <w:r>
+        <w:rPr>
+          <w:noProof/>
+        </w:rPr>
+        <w:fldChar w:fldCharType="begin"/>
+      </w:r>
+      <w:r>
+        <w:rPr>
+          <w:noProof/>
+        </w:rPr>
+        <w:instrText xml:space="preserve"> </w:instrText>
+      </w:r>
+      <w:r>
+        <w:rPr>
+          <w:noProof/>
+        </w:rPr>
+        <w:instrText xml:space="preserve">HYPERLINK \l "_Toc451889077" </w:instrText>
+      </w:r>
+      <w:ins w:id="17" w:author="Jamie Richgels" w:date="2016-05-24T22:43:00Z">
         <w:r>
           <w:rPr>
             <w:noProof/>
-            <w:webHidden/>
-          </w:rPr>
-          <w:tab/>
-        </w:r>
-        <w:r>
-          <w:rPr>
-            <w:noProof/>
-            <w:webHidden/>
-          </w:rPr>
-          <w:fldChar w:fldCharType="begin"/>
-        </w:r>
-        <w:r>
-          <w:rPr>
-            <w:noProof/>
-            <w:webHidden/>
-          </w:rPr>
-          <w:instrText xml:space="preserve"> PAGEREF _Toc451889077 \h </w:instrText>
-        </w:r>
-        <w:r>
-          <w:rPr>
-            <w:noProof/>
-            <w:webHidden/>
           </w:rPr>
         </w:r>
-        <w:r>
-          <w:rPr>
-            <w:noProof/>
-            <w:webHidden/>
-          </w:rPr>
-          <w:fldChar w:fldCharType="separate"/>
-        </w:r>
-        <w:r>
-          <w:rPr>
-            <w:noProof/>
-            <w:webHidden/>
-          </w:rPr>
-          <w:t>9</w:t>
-        </w:r>
-        <w:r>
-          <w:rPr>
-            <w:noProof/>
-            <w:webHidden/>
-          </w:rPr>
-          <w:fldChar w:fldCharType="end"/>
-        </w:r>
-      </w:hyperlink>
+      </w:ins>
+      <w:r>
+        <w:rPr>
+          <w:noProof/>
+        </w:rPr>
+        <w:fldChar w:fldCharType="separate"/>
+      </w:r>
+      <w:r>
+        <w:rPr>
+          <w:rStyle w:val="Hyperlink"/>
+          <w:noProof/>
+        </w:rPr>
+        <w:t>Viewing Current Year HCCs</w:t>
+      </w:r>
+      <w:r>
+        <w:rPr>
+          <w:noProof/>
+          <w:webHidden/>
+        </w:rPr>
+        <w:tab/>
+      </w:r>
+      <w:r>
+        <w:rPr>
+          <w:noProof/>
+          <w:webHidden/>
+        </w:rPr>
+        <w:fldChar w:fldCharType="begin"/>
+      </w:r>
+      <w:r>
+        <w:rPr>
+          <w:noProof/>
+          <w:webHidden/>
+        </w:rPr>
+        <w:instrText xml:space="preserve"> PAGEREF _Toc451889077 \h </w:instrText>
+      </w:r>
+      <w:r>
+        <w:rPr>
+          <w:noProof/>
+          <w:webHidden/>
+        </w:rPr>
+      </w:r>
+      <w:r>
+        <w:rPr>
+          <w:noProof/>
+          <w:webHidden/>
+        </w:rPr>
+        <w:fldChar w:fldCharType="separate"/>
+      </w:r>
+      <w:r>
+        <w:rPr>
+          <w:noProof/>
+          <w:webHidden/>
+        </w:rPr>
+        <w:t>9</w:t>
+      </w:r>
+      <w:r>
+        <w:rPr>
+          <w:noProof/>
+          <w:webHidden/>
+        </w:rPr>
+        <w:fldChar w:fldCharType="end"/>
+      </w:r>
+      <w:r>
+        <w:rPr>
+          <w:noProof/>
+        </w:rPr>
+        <w:fldChar w:fldCharType="end"/>
+      </w:r>
     </w:p>
     <w:p>
       <w:pPr>
@@ -1712,63 +2217,92 @@
           <w:sz w:val="22"/>
         </w:rPr>
       </w:pPr>
-      <w:hyperlink w:anchor="_Toc451889078" w:history="1">
-        <w:r>
-          <w:rPr>
-            <w:rStyle w:val="Hyperlink"/>
-            <w:noProof/>
-          </w:rPr>
-          <w:t>Viewing Candidate HCCs</w:t>
-        </w:r>
+      <w:r>
+        <w:rPr>
+          <w:noProof/>
+        </w:rPr>
+        <w:fldChar w:fldCharType="begin"/>
+      </w:r>
+      <w:r>
+        <w:rPr>
+          <w:noProof/>
+        </w:rPr>
+        <w:instrText xml:space="preserve"> HYPERLINK \l "_Toc451889078" </w:instrText>
+      </w:r>
+      <w:ins w:id="18" w:author="Jamie Richgels" w:date="2016-05-24T22:43:00Z">
         <w:r>
           <w:rPr>
             <w:noProof/>
-            <w:webHidden/>
-          </w:rPr>
-          <w:tab/>
-        </w:r>
-        <w:r>
-          <w:rPr>
-            <w:noProof/>
-            <w:webHidden/>
-          </w:rPr>
-          <w:fldChar w:fldCharType="begin"/>
-        </w:r>
-        <w:r>
-          <w:rPr>
-            <w:noProof/>
-            <w:webHidden/>
-          </w:rPr>
-          <w:instrText xml:space="preserve"> PAGEREF _Toc451889078 \h </w:instrText>
-        </w:r>
-        <w:r>
-          <w:rPr>
-            <w:noProof/>
-            <w:webHidden/>
           </w:rPr>
         </w:r>
-        <w:r>
-          <w:rPr>
-            <w:noProof/>
-            <w:webHidden/>
-          </w:rPr>
-          <w:fldChar w:fldCharType="separate"/>
-        </w:r>
-        <w:r>
-          <w:rPr>
-            <w:noProof/>
-            <w:webHidden/>
-          </w:rPr>
-          <w:t>10</w:t>
-        </w:r>
-        <w:r>
-          <w:rPr>
-            <w:noProof/>
-            <w:webHidden/>
-          </w:rPr>
-          <w:fldChar w:fldCharType="end"/>
-        </w:r>
-      </w:hyperlink>
+      </w:ins>
+      <w:r>
+        <w:rPr>
+          <w:noProof/>
+        </w:rPr>
+        <w:fldChar w:fldCharType="separate"/>
+      </w:r>
+      <w:r>
+        <w:rPr>
+          <w:rStyle w:val="Hyperlink"/>
+          <w:noProof/>
+        </w:rPr>
+        <w:t>Viewing Candidate HCCs</w:t>
+      </w:r>
+      <w:r>
+        <w:rPr>
+          <w:noProof/>
+          <w:webHidden/>
+        </w:rPr>
+        <w:tab/>
+      </w:r>
+      <w:r>
+        <w:rPr>
+          <w:noProof/>
+          <w:webHidden/>
+        </w:rPr>
+        <w:fldChar w:fldCharType="begin"/>
+      </w:r>
+      <w:r>
+        <w:rPr>
+          <w:noProof/>
+          <w:webHidden/>
+        </w:rPr>
+        <w:instrText xml:space="preserve"> PAGEREF _Toc451889078 \h </w:instrText>
+      </w:r>
+      <w:r>
+        <w:rPr>
+          <w:noProof/>
+          <w:webHidden/>
+        </w:rPr>
+      </w:r>
+      <w:r>
+        <w:rPr>
+          <w:noProof/>
+          <w:webHidden/>
+        </w:rPr>
+        <w:fldChar w:fldCharType="separate"/>
+      </w:r>
+      <w:r>
+        <w:rPr>
+          <w:noProof/>
+          <w:webHidden/>
+        </w:rPr>
+        <w:t>10</w:t>
+      </w:r>
+      <w:r>
+        <w:rPr>
+          <w:noProof/>
+          <w:webHidden/>
+        </w:rPr>
+        <w:fldChar w:fldCharType="end"/>
+      </w:r>
+      <w:r>
+        <w:rPr>
+          <w:noProof/>
+        </w:rPr>
+        <w:fldChar w:fldCharType="end"/>
+      </w:r>
     </w:p>
     <w:p>
       <w:pPr>
@@ -1782,63 +2316,92 @@
           <w:sz w:val="22"/>
         </w:rPr>
       </w:pPr>
-      <w:hyperlink w:anchor="_Toc451889079" w:history="1">
-        <w:r>
-          <w:rPr>
-            <w:rStyle w:val="Hyperlink"/>
-            <w:noProof/>
-          </w:rPr>
-          <w:t>Adding an HCC</w:t>
-        </w:r>
+      <w:r>
+        <w:rPr>
+          <w:noProof/>
+        </w:rPr>
+        <w:fldChar w:fldCharType="begin"/>
+      </w:r>
+      <w:r>
+        <w:rPr>
+          <w:noProof/>
+        </w:rPr>
+        <w:instrText xml:space="preserve"> HYPERLINK \l "_Toc451889079" </w:instrText>
+      </w:r>
+      <w:ins w:id="19" w:author="Jamie Richgels" w:date="2016-05-24T22:43:00Z">
         <w:r>
           <w:rPr>
             <w:noProof/>
-            <w:webHidden/>
-          </w:rPr>
-          <w:tab/>
-        </w:r>
-        <w:r>
-          <w:rPr>
-            <w:noProof/>
-            <w:webHidden/>
-          </w:rPr>
-          <w:fldChar w:fldCharType="begin"/>
-        </w:r>
-        <w:r>
-          <w:rPr>
-            <w:noProof/>
-            <w:webHidden/>
-          </w:rPr>
-          <w:instrText xml:space="preserve"> PAGEREF _Toc451889079 \h </w:instrText>
-        </w:r>
-        <w:r>
-          <w:rPr>
-            <w:noProof/>
-            <w:webHidden/>
           </w:rPr>
         </w:r>
-        <w:r>
-          <w:rPr>
-            <w:noProof/>
-            <w:webHidden/>
-          </w:rPr>
-          <w:fldChar w:fldCharType="separate"/>
-        </w:r>
-        <w:r>
-          <w:rPr>
-            <w:noProof/>
-            <w:webHidden/>
-          </w:rPr>
-          <w:t>11</w:t>
-        </w:r>
-        <w:r>
-          <w:rPr>
-            <w:noProof/>
-            <w:webHidden/>
-          </w:rPr>
-          <w:fldChar w:fldCharType="end"/>
-        </w:r>
-      </w:hyperlink>
+      </w:ins>
+      <w:r>
+        <w:rPr>
+          <w:noProof/>
+        </w:rPr>
+        <w:fldChar w:fldCharType="separate"/>
+      </w:r>
+      <w:r>
+        <w:rPr>
+          <w:rStyle w:val="Hyperlink"/>
+          <w:noProof/>
+        </w:rPr>
+        <w:t>Adding an HCC</w:t>
+      </w:r>
+      <w:r>
+        <w:rPr>
+          <w:noProof/>
+          <w:webHidden/>
+        </w:rPr>
+        <w:tab/>
+      </w:r>
+      <w:r>
+        <w:rPr>
+          <w:noProof/>
+          <w:webHidden/>
+        </w:rPr>
+        <w:fldChar w:fldCharType="begin"/>
+      </w:r>
+      <w:r>
+        <w:rPr>
+          <w:noProof/>
+          <w:webHidden/>
+        </w:rPr>
+        <w:instrText xml:space="preserve"> PAGEREF _Toc451889079 \h </w:instrText>
+      </w:r>
+      <w:r>
+        <w:rPr>
+          <w:noProof/>
+          <w:webHidden/>
+        </w:rPr>
+      </w:r>
+      <w:r>
+        <w:rPr>
+          <w:noProof/>
+          <w:webHidden/>
+        </w:rPr>
+        <w:fldChar w:fldCharType="separate"/>
+      </w:r>
+      <w:r>
+        <w:rPr>
+          <w:noProof/>
+          <w:webHidden/>
+        </w:rPr>
+        <w:t>11</w:t>
+      </w:r>
+      <w:r>
+        <w:rPr>
+          <w:noProof/>
+          <w:webHidden/>
+        </w:rPr>
+        <w:fldChar w:fldCharType="end"/>
+      </w:r>
+      <w:r>
+        <w:rPr>
+          <w:noProof/>
+        </w:rPr>
+        <w:fldChar w:fldCharType="end"/>
+      </w:r>
     </w:p>
     <w:p>
       <w:pPr>
@@ -1852,63 +2415,92 @@
           <w:sz w:val="22"/>
         </w:rPr>
       </w:pPr>
-      <w:hyperlink w:anchor="_Toc451889080" w:history="1">
-        <w:r>
-          <w:rPr>
-            <w:rStyle w:val="Hyperlink"/>
-            <w:noProof/>
-          </w:rPr>
-          <w:t>Rejecting HCCs</w:t>
-        </w:r>
+      <w:r>
+        <w:rPr>
+          <w:noProof/>
+        </w:rPr>
+        <w:fldChar w:fldCharType="begin"/>
+      </w:r>
+      <w:r>
+        <w:rPr>
+          <w:noProof/>
+        </w:rPr>
+        <w:instrText xml:space="preserve"> HYPERLINK \l "_Toc451889080" </w:instrText>
+      </w:r>
+      <w:ins w:id="20" w:author="Jamie Richgels" w:date="2016-05-24T22:43:00Z">
         <w:r>
           <w:rPr>
             <w:noProof/>
-            <w:webHidden/>
-          </w:rPr>
-          <w:tab/>
-        </w:r>
-        <w:r>
-          <w:rPr>
-            <w:noProof/>
-            <w:webHidden/>
-          </w:rPr>
-          <w:fldChar w:fldCharType="begin"/>
-        </w:r>
-        <w:r>
-          <w:rPr>
-            <w:noProof/>
-            <w:webHidden/>
-          </w:rPr>
-          <w:instrText xml:space="preserve"> PAGEREF _Toc451889080 \h </w:instrText>
-        </w:r>
-        <w:r>
-          <w:rPr>
-            <w:noProof/>
-            <w:webHidden/>
           </w:rPr>
         </w:r>
-        <w:r>
-          <w:rPr>
-            <w:noProof/>
-            <w:webHidden/>
-          </w:rPr>
-          <w:fldChar w:fldCharType="separate"/>
-        </w:r>
-        <w:r>
-          <w:rPr>
-            <w:noProof/>
-            <w:webHidden/>
-          </w:rPr>
-          <w:t>12</w:t>
-        </w:r>
-        <w:r>
-          <w:rPr>
-            <w:noProof/>
-            <w:webHidden/>
-          </w:rPr>
-          <w:fldChar w:fldCharType="end"/>
-        </w:r>
-      </w:hyperlink>
+      </w:ins>
+      <w:r>
+        <w:rPr>
+          <w:noProof/>
+        </w:rPr>
+        <w:fldChar w:fldCharType="separate"/>
+      </w:r>
+      <w:r>
+        <w:rPr>
+          <w:rStyle w:val="Hyperlink"/>
+          <w:noProof/>
+        </w:rPr>
+        <w:t>Rejecting HCCs</w:t>
+      </w:r>
+      <w:r>
+        <w:rPr>
+          <w:noProof/>
+          <w:webHidden/>
+        </w:rPr>
+        <w:tab/>
+      </w:r>
+      <w:r>
+        <w:rPr>
+          <w:noProof/>
+          <w:webHidden/>
+        </w:rPr>
+        <w:fldChar w:fldCharType="begin"/>
+      </w:r>
+      <w:r>
+        <w:rPr>
+          <w:noProof/>
+          <w:webHidden/>
+        </w:rPr>
+        <w:instrText xml:space="preserve"> PAGEREF _Toc451889080 \h </w:instrText>
+      </w:r>
+      <w:r>
+        <w:rPr>
+          <w:noProof/>
+          <w:webHidden/>
+        </w:rPr>
+      </w:r>
+      <w:r>
+        <w:rPr>
+          <w:noProof/>
+          <w:webHidden/>
+        </w:rPr>
+        <w:fldChar w:fldCharType="separate"/>
+      </w:r>
+      <w:r>
+        <w:rPr>
+          <w:noProof/>
+          <w:webHidden/>
+        </w:rPr>
+        <w:t>12</w:t>
+      </w:r>
+      <w:r>
+        <w:rPr>
+          <w:noProof/>
+          <w:webHidden/>
+        </w:rPr>
+        <w:fldChar w:fldCharType="end"/>
+      </w:r>
+      <w:r>
+        <w:rPr>
+          <w:noProof/>
+        </w:rPr>
+        <w:fldChar w:fldCharType="end"/>
+      </w:r>
     </w:p>
     <w:p>
       <w:pPr>
@@ -1922,63 +2514,92 @@
           <w:sz w:val="22"/>
         </w:rPr>
       </w:pPr>
-      <w:hyperlink w:anchor="_Toc451889081" w:history="1">
-        <w:r>
-          <w:rPr>
-            <w:rStyle w:val="Hyperlink"/>
-            <w:noProof/>
-          </w:rPr>
-          <w:t>Look up another patient</w:t>
-        </w:r>
+      <w:r>
+        <w:rPr>
+          <w:noProof/>
+        </w:rPr>
+        <w:fldChar w:fldCharType="begin"/>
+      </w:r>
+      <w:r>
+        <w:rPr>
+          <w:noProof/>
+        </w:rPr>
+        <w:instrText xml:space="preserve"> HYPERLINK \l "_Toc451889081" </w:instrText>
+      </w:r>
+      <w:ins w:id="21" w:author="Jamie Richgels" w:date="2016-05-24T22:43:00Z">
         <w:r>
           <w:rPr>
             <w:noProof/>
-            <w:webHidden/>
-          </w:rPr>
-          <w:tab/>
-        </w:r>
-        <w:r>
-          <w:rPr>
-            <w:noProof/>
-            <w:webHidden/>
-          </w:rPr>
-          <w:fldChar w:fldCharType="begin"/>
-        </w:r>
-        <w:r>
-          <w:rPr>
-            <w:noProof/>
-            <w:webHidden/>
-          </w:rPr>
-          <w:instrText xml:space="preserve"> PAGEREF _Toc451889081 \h </w:instrText>
-        </w:r>
-        <w:r>
-          <w:rPr>
-            <w:noProof/>
-            <w:webHidden/>
           </w:rPr>
         </w:r>
-        <w:r>
-          <w:rPr>
-            <w:noProof/>
-            <w:webHidden/>
-          </w:rPr>
-          <w:fldChar w:fldCharType="separate"/>
-        </w:r>
-        <w:r>
-          <w:rPr>
-            <w:noProof/>
-            <w:webHidden/>
-          </w:rPr>
-          <w:t>14</w:t>
-        </w:r>
-        <w:r>
-          <w:rPr>
-            <w:noProof/>
-            <w:webHidden/>
-          </w:rPr>
-          <w:fldChar w:fldCharType="end"/>
-        </w:r>
-      </w:hyperlink>
+      </w:ins>
+      <w:r>
+        <w:rPr>
+          <w:noProof/>
+        </w:rPr>
+        <w:fldChar w:fldCharType="separate"/>
+      </w:r>
+      <w:r>
+        <w:rPr>
+          <w:rStyle w:val="Hyperlink"/>
+          <w:noProof/>
+        </w:rPr>
+        <w:t>Look up another patient</w:t>
+      </w:r>
+      <w:r>
+        <w:rPr>
+          <w:noProof/>
+          <w:webHidden/>
+        </w:rPr>
+        <w:tab/>
+      </w:r>
+      <w:r>
+        <w:rPr>
+          <w:noProof/>
+          <w:webHidden/>
+        </w:rPr>
+        <w:fldChar w:fldCharType="begin"/>
+      </w:r>
+      <w:r>
+        <w:rPr>
+          <w:noProof/>
+          <w:webHidden/>
+        </w:rPr>
+        <w:instrText xml:space="preserve"> PAGEREF _Toc451889081 \h </w:instrText>
+      </w:r>
+      <w:r>
+        <w:rPr>
+          <w:noProof/>
+          <w:webHidden/>
+        </w:rPr>
+      </w:r>
+      <w:r>
+        <w:rPr>
+          <w:noProof/>
+          <w:webHidden/>
+        </w:rPr>
+        <w:fldChar w:fldCharType="separate"/>
+      </w:r>
+      <w:r>
+        <w:rPr>
+          <w:noProof/>
+          <w:webHidden/>
+        </w:rPr>
+        <w:t>14</w:t>
+      </w:r>
+      <w:r>
+        <w:rPr>
+          <w:noProof/>
+          <w:webHidden/>
+        </w:rPr>
+        <w:fldChar w:fldCharType="end"/>
+      </w:r>
+      <w:r>
+        <w:rPr>
+          <w:noProof/>
+        </w:rPr>
+        <w:fldChar w:fldCharType="end"/>
+      </w:r>
     </w:p>
     <w:p>
       <w:pPr>
@@ -1992,63 +2613,92 @@
           <w:sz w:val="22"/>
         </w:rPr>
       </w:pPr>
-      <w:hyperlink w:anchor="_Toc451889082" w:history="1">
-        <w:r>
-          <w:rPr>
-            <w:rStyle w:val="Hyperlink"/>
-            <w:noProof/>
-          </w:rPr>
-          <w:t>Logout</w:t>
-        </w:r>
+      <w:r>
+        <w:rPr>
+          <w:noProof/>
+        </w:rPr>
+        <w:fldChar w:fldCharType="begin"/>
+      </w:r>
+      <w:r>
+        <w:rPr>
+          <w:noProof/>
+        </w:rPr>
+        <w:instrText xml:space="preserve"> HYPERLINK \l "_Toc451889082" </w:instrText>
+      </w:r>
+      <w:ins w:id="22" w:author="Jamie Richgels" w:date="2016-05-24T22:43:00Z">
         <w:r>
           <w:rPr>
             <w:noProof/>
-            <w:webHidden/>
-          </w:rPr>
-          <w:tab/>
-        </w:r>
-        <w:r>
-          <w:rPr>
-            <w:noProof/>
-            <w:webHidden/>
-          </w:rPr>
-          <w:fldChar w:fldCharType="begin"/>
-        </w:r>
-        <w:r>
-          <w:rPr>
-            <w:noProof/>
-            <w:webHidden/>
-          </w:rPr>
-          <w:instrText xml:space="preserve"> PAGEREF _Toc451889082 \h </w:instrText>
-        </w:r>
-        <w:r>
-          <w:rPr>
-            <w:noProof/>
-            <w:webHidden/>
           </w:rPr>
         </w:r>
-        <w:r>
-          <w:rPr>
-            <w:noProof/>
-            <w:webHidden/>
-          </w:rPr>
-          <w:fldChar w:fldCharType="separate"/>
-        </w:r>
-        <w:r>
-          <w:rPr>
-            <w:noProof/>
-            <w:webHidden/>
-          </w:rPr>
-          <w:t>14</w:t>
-        </w:r>
-        <w:r>
-          <w:rPr>
-            <w:noProof/>
-            <w:webHidden/>
-          </w:rPr>
-          <w:fldChar w:fldCharType="end"/>
-        </w:r>
-      </w:hyperlink>
+      </w:ins>
+      <w:r>
+        <w:rPr>
+          <w:noProof/>
+        </w:rPr>
+        <w:fldChar w:fldCharType="separate"/>
+      </w:r>
+      <w:r>
+        <w:rPr>
+          <w:rStyle w:val="Hyperlink"/>
+          <w:noProof/>
+        </w:rPr>
+        <w:t>Logout</w:t>
+      </w:r>
+      <w:r>
+        <w:rPr>
+          <w:noProof/>
+          <w:webHidden/>
+        </w:rPr>
+        <w:tab/>
+      </w:r>
+      <w:r>
+        <w:rPr>
+          <w:noProof/>
+          <w:webHidden/>
+        </w:rPr>
+        <w:fldChar w:fldCharType="begin"/>
+      </w:r>
+      <w:r>
+        <w:rPr>
+          <w:noProof/>
+          <w:webHidden/>
+        </w:rPr>
+        <w:instrText xml:space="preserve"> PAGEREF _Toc451889082 \h </w:instrText>
+      </w:r>
+      <w:r>
+        <w:rPr>
+          <w:noProof/>
+          <w:webHidden/>
+        </w:rPr>
+      </w:r>
+      <w:r>
+        <w:rPr>
+          <w:noProof/>
+          <w:webHidden/>
+        </w:rPr>
+        <w:fldChar w:fldCharType="separate"/>
+      </w:r>
+      <w:r>
+        <w:rPr>
+          <w:noProof/>
+          <w:webHidden/>
+        </w:rPr>
+        <w:t>14</w:t>
+      </w:r>
+      <w:r>
+        <w:rPr>
+          <w:noProof/>
+          <w:webHidden/>
+        </w:rPr>
+        <w:fldChar w:fldCharType="end"/>
+      </w:r>
+      <w:r>
+        <w:rPr>
+          <w:noProof/>
+        </w:rPr>
+        <w:fldChar w:fldCharType="end"/>
+      </w:r>
     </w:p>
     <w:p>
       <w:pPr>
@@ -2062,63 +2712,98 @@
           <w:sz w:val="22"/>
         </w:rPr>
       </w:pPr>
-      <w:hyperlink w:anchor="_Toc451889083" w:history="1">
-        <w:r>
-          <w:rPr>
-            <w:rStyle w:val="Hyperlink"/>
-            <w:noProof/>
-          </w:rPr>
-          <w:t>Data Recording</w:t>
-        </w:r>
+      <w:r>
+        <w:rPr>
+          <w:noProof/>
+        </w:rPr>
+        <w:fldChar w:fldCharType="begin"/>
+      </w:r>
+      <w:r>
+        <w:rPr>
+          <w:noProof/>
+        </w:rPr>
+        <w:instrText xml:space="preserve"> HYPERLINK </w:instrText>
+      </w:r>
+      <w:r>
+        <w:rPr>
+          <w:noProof/>
+        </w:rPr>
+        <w:instrText xml:space="preserve">\l "_Toc451889083" </w:instrText>
+      </w:r>
+      <w:ins w:id="23" w:author="Jamie Richgels" w:date="2016-05-24T22:43:00Z">
         <w:r>
           <w:rPr>
             <w:noProof/>
-            <w:webHidden/>
-          </w:rPr>
-          <w:tab/>
-        </w:r>
-        <w:r>
-          <w:rPr>
-            <w:noProof/>
-            <w:webHidden/>
-          </w:rPr>
-          <w:fldChar w:fldCharType="begin"/>
-        </w:r>
-        <w:r>
-          <w:rPr>
-            <w:noProof/>
-            <w:webHidden/>
-          </w:rPr>
-          <w:instrText xml:space="preserve"> PAGEREF _Toc451889083 \h </w:instrText>
-        </w:r>
-        <w:r>
-          <w:rPr>
-            <w:noProof/>
-            <w:webHidden/>
           </w:rPr>
         </w:r>
-        <w:r>
-          <w:rPr>
-            <w:noProof/>
-            <w:webHidden/>
-          </w:rPr>
-          <w:fldChar w:fldCharType="separate"/>
-        </w:r>
-        <w:r>
-          <w:rPr>
-            <w:noProof/>
-            <w:webHidden/>
-          </w:rPr>
-          <w:t>14</w:t>
-        </w:r>
-        <w:r>
-          <w:rPr>
-            <w:noProof/>
-            <w:webHidden/>
-          </w:rPr>
-          <w:fldChar w:fldCharType="end"/>
-        </w:r>
-      </w:hyperlink>
+      </w:ins>
+      <w:r>
+        <w:rPr>
+          <w:noProof/>
+        </w:rPr>
+        <w:fldChar w:fldCharType="separate"/>
+      </w:r>
+      <w:r>
+        <w:rPr>
+          <w:rStyle w:val="Hyperlink"/>
+          <w:noProof/>
+        </w:rPr>
+        <w:t>Data Recording</w:t>
+      </w:r>
+      <w:r>
+        <w:rPr>
+          <w:noProof/>
+          <w:webHidden/>
+        </w:rPr>
+        <w:tab/>
+      </w:r>
+      <w:r>
+        <w:rPr>
+          <w:noProof/>
+          <w:webHidden/>
+        </w:rPr>
+        <w:fldChar w:fldCharType="begin"/>
+      </w:r>
+      <w:r>
+        <w:rPr>
+          <w:noProof/>
+          <w:webHidden/>
+        </w:rPr>
+        <w:instrText xml:space="preserve"> PAGEREF _Toc451889083 \h </w:instrText>
+      </w:r>
+      <w:r>
+        <w:rPr>
+          <w:noProof/>
+          <w:webHidden/>
+        </w:rPr>
+      </w:r>
+      <w:r>
+        <w:rPr>
+          <w:noProof/>
+          <w:webHidden/>
+        </w:rPr>
+        <w:fldChar w:fldCharType="separate"/>
+      </w:r>
+      <w:r>
+        <w:rPr>
+          <w:noProof/>
+          <w:webHidden/>
+        </w:rPr>
+        <w:t>14</w:t>
+      </w:r>
+      <w:r>
+        <w:rPr>
+          <w:noProof/>
+          <w:webHidden/>
+        </w:rPr>
+        <w:fldChar w:fldCharType="end"/>
+      </w:r>
+      <w:r>
+        <w:rPr>
+          <w:noProof/>
+        </w:rPr>
+        <w:fldChar w:fldCharType="end"/>
+      </w:r>
     </w:p>
     <w:p>
       <w:pPr>
@@ -2132,64 +2817,93 @@
           <w:sz w:val="22"/>
         </w:rPr>
       </w:pPr>
-      <w:hyperlink w:anchor="_Toc451889084" w:history="1">
-        <w:r>
-          <w:rPr>
-            <w:rStyle w:val="Hyperlink"/>
-            <w:b/>
-            <w:noProof/>
-          </w:rPr>
-          <w:t>Future Improvements</w:t>
-        </w:r>
+      <w:r>
+        <w:rPr>
+          <w:noProof/>
+        </w:rPr>
+        <w:fldChar w:fldCharType="begin"/>
+      </w:r>
+      <w:r>
+        <w:rPr>
+          <w:noProof/>
+        </w:rPr>
+        <w:instrText xml:space="preserve"> HYPERLINK \l "_Toc451889084" </w:instrText>
+      </w:r>
+      <w:ins w:id="24" w:author="Jamie Richgels" w:date="2016-05-24T22:43:00Z">
         <w:r>
           <w:rPr>
             <w:noProof/>
-            <w:webHidden/>
-          </w:rPr>
-          <w:tab/>
-        </w:r>
-        <w:r>
-          <w:rPr>
-            <w:noProof/>
-            <w:webHidden/>
-          </w:rPr>
-          <w:fldChar w:fldCharType="begin"/>
-        </w:r>
-        <w:r>
-          <w:rPr>
-            <w:noProof/>
-            <w:webHidden/>
-          </w:rPr>
-          <w:instrText xml:space="preserve"> PAGEREF _Toc451889084 \h </w:instrText>
-        </w:r>
-        <w:r>
-          <w:rPr>
-            <w:noProof/>
-            <w:webHidden/>
           </w:rPr>
         </w:r>
-        <w:r>
-          <w:rPr>
-            <w:noProof/>
-            <w:webHidden/>
-          </w:rPr>
-          <w:fldChar w:fldCharType="separate"/>
-        </w:r>
-        <w:r>
-          <w:rPr>
-            <w:noProof/>
-            <w:webHidden/>
-          </w:rPr>
-          <w:t>14</w:t>
-        </w:r>
-        <w:r>
-          <w:rPr>
-            <w:noProof/>
-            <w:webHidden/>
-          </w:rPr>
-          <w:fldChar w:fldCharType="end"/>
-        </w:r>
-      </w:hyperlink>
+      </w:ins>
+      <w:r>
+        <w:rPr>
+          <w:noProof/>
+        </w:rPr>
+        <w:fldChar w:fldCharType="separate"/>
+      </w:r>
+      <w:r>
+        <w:rPr>
+          <w:rStyle w:val="Hyperlink"/>
+          <w:b/>
+          <w:noProof/>
+        </w:rPr>
+        <w:t>Future Improvements</w:t>
+      </w:r>
+      <w:r>
+        <w:rPr>
+          <w:noProof/>
+          <w:webHidden/>
+        </w:rPr>
+        <w:tab/>
+      </w:r>
+      <w:r>
+        <w:rPr>
+          <w:noProof/>
+          <w:webHidden/>
+        </w:rPr>
+        <w:fldChar w:fldCharType="begin"/>
+      </w:r>
+      <w:r>
+        <w:rPr>
+          <w:noProof/>
+          <w:webHidden/>
+        </w:rPr>
+        <w:instrText xml:space="preserve"> PAGEREF _Toc451889084 \h </w:instrText>
+      </w:r>
+      <w:r>
+        <w:rPr>
+          <w:noProof/>
+          <w:webHidden/>
+        </w:rPr>
+      </w:r>
+      <w:r>
+        <w:rPr>
+          <w:noProof/>
+          <w:webHidden/>
+        </w:rPr>
+        <w:fldChar w:fldCharType="separate"/>
+      </w:r>
+      <w:r>
+        <w:rPr>
+          <w:noProof/>
+          <w:webHidden/>
+        </w:rPr>
+        <w:t>14</w:t>
+      </w:r>
+      <w:r>
+        <w:rPr>
+          <w:noProof/>
+          <w:webHidden/>
+        </w:rPr>
+        <w:fldChar w:fldCharType="end"/>
+      </w:r>
+      <w:r>
+        <w:rPr>
+          <w:noProof/>
+        </w:rPr>
+        <w:fldChar w:fldCharType="end"/>
+      </w:r>
     </w:p>
     <w:p>
       <w:pPr>
@@ -2203,64 +2917,93 @@
           <w:sz w:val="22"/>
         </w:rPr>
       </w:pPr>
-      <w:hyperlink w:anchor="_Toc451889085" w:history="1">
-        <w:r>
-          <w:rPr>
-            <w:rStyle w:val="Hyperlink"/>
-            <w:b/>
-            <w:noProof/>
-          </w:rPr>
-          <w:t>References</w:t>
-        </w:r>
+      <w:r>
+        <w:rPr>
+          <w:noProof/>
+        </w:rPr>
+        <w:fldChar w:fldCharType="begin"/>
+      </w:r>
+      <w:r>
+        <w:rPr>
+          <w:noProof/>
+        </w:rPr>
+        <w:instrText xml:space="preserve"> HYPERLINK \l "_Toc451889085" </w:instrText>
+      </w:r>
+      <w:ins w:id="25" w:author="Jamie Richgels" w:date="2016-05-24T22:43:00Z">
         <w:r>
           <w:rPr>
             <w:noProof/>
-            <w:webHidden/>
-          </w:rPr>
-          <w:tab/>
-        </w:r>
-        <w:r>
-          <w:rPr>
-            <w:noProof/>
-            <w:webHidden/>
-          </w:rPr>
-          <w:fldChar w:fldCharType="begin"/>
-        </w:r>
-        <w:r>
-          <w:rPr>
-            <w:noProof/>
-            <w:webHidden/>
-          </w:rPr>
-          <w:instrText xml:space="preserve"> PAGEREF _Toc451889085 \h </w:instrText>
-        </w:r>
-        <w:r>
-          <w:rPr>
-            <w:noProof/>
-            <w:webHidden/>
           </w:rPr>
         </w:r>
-        <w:r>
-          <w:rPr>
-            <w:noProof/>
-            <w:webHidden/>
-          </w:rPr>
-          <w:fldChar w:fldCharType="separate"/>
-        </w:r>
-        <w:r>
-          <w:rPr>
-            <w:noProof/>
-            <w:webHidden/>
-          </w:rPr>
-          <w:t>15</w:t>
-        </w:r>
-        <w:r>
-          <w:rPr>
-            <w:noProof/>
-            <w:webHidden/>
-          </w:rPr>
-          <w:fldChar w:fldCharType="end"/>
-        </w:r>
-      </w:hyperlink>
+      </w:ins>
+      <w:r>
+        <w:rPr>
+          <w:noProof/>
+        </w:rPr>
+        <w:fldChar w:fldCharType="separate"/>
+      </w:r>
+      <w:r>
+        <w:rPr>
+          <w:rStyle w:val="Hyperlink"/>
+          <w:b/>
+          <w:noProof/>
+        </w:rPr>
+        <w:t>References</w:t>
+      </w:r>
+      <w:r>
+        <w:rPr>
+          <w:noProof/>
+          <w:webHidden/>
+        </w:rPr>
+        <w:tab/>
+      </w:r>
+      <w:r>
+        <w:rPr>
+          <w:noProof/>
+          <w:webHidden/>
+        </w:rPr>
+        <w:fldChar w:fldCharType="begin"/>
+      </w:r>
+      <w:r>
+        <w:rPr>
+          <w:noProof/>
+          <w:webHidden/>
+        </w:rPr>
+        <w:instrText xml:space="preserve"> PAGEREF _Toc451889085 \h </w:instrText>
+      </w:r>
+      <w:r>
+        <w:rPr>
+          <w:noProof/>
+          <w:webHidden/>
+        </w:rPr>
+      </w:r>
+      <w:r>
+        <w:rPr>
+          <w:noProof/>
+          <w:webHidden/>
+        </w:rPr>
+        <w:fldChar w:fldCharType="separate"/>
+      </w:r>
+      <w:r>
+        <w:rPr>
+          <w:noProof/>
+          <w:webHidden/>
+        </w:rPr>
+        <w:t>15</w:t>
+      </w:r>
+      <w:r>
+        <w:rPr>
+          <w:noProof/>
+          <w:webHidden/>
+        </w:rPr>
+        <w:fldChar w:fldCharType="end"/>
+      </w:r>
+      <w:r>
+        <w:rPr>
+          <w:noProof/>
+        </w:rPr>
+        <w:fldChar w:fldCharType="end"/>
+      </w:r>
     </w:p>
     <w:p>
       <w:pPr>
@@ -2310,7 +3053,7 @@
           <w:color w:val="auto"/>
         </w:rPr>
       </w:pPr>
-      <w:bookmarkStart w:id="0" w:name="_Toc451889061"/>
+      <w:bookmarkStart w:id="26" w:name="_Toc451889061"/>
       <w:r>
         <w:rPr>
           <w:rFonts w:ascii="Times New Roman" w:eastAsia="Times New Roman" w:hAnsi="Times New Roman" w:cs="Times New Roman"/>
@@ -2320,7 +3063,7 @@
         <w:lastRenderedPageBreak/>
         <w:t>Statement of Goals</w:t>
       </w:r>
-      <w:bookmarkEnd w:id="0"/>
+      <w:bookmarkEnd w:id="26"/>
       <w:r>
         <w:rPr>
           <w:rFonts w:ascii="Times New Roman" w:eastAsia="Times New Roman" w:hAnsi="Times New Roman" w:cs="Times New Roman"/>
@@ -2460,7 +3203,7 @@
           <w:color w:val="auto"/>
         </w:rPr>
       </w:pPr>
-      <w:bookmarkStart w:id="1" w:name="_Toc451889062"/>
+      <w:bookmarkStart w:id="27" w:name="_Toc451889062"/>
       <w:r>
         <w:rPr>
           <w:rFonts w:ascii="Times New Roman" w:eastAsia="Times New Roman" w:hAnsi="Times New Roman" w:cs="Times New Roman"/>
@@ -2469,7 +3212,7 @@
         </w:rPr>
         <w:t>Background Information</w:t>
       </w:r>
-      <w:bookmarkEnd w:id="1"/>
+      <w:bookmarkEnd w:id="27"/>
     </w:p>
     <w:p>
       <w:pPr>
@@ -2764,7 +3507,7 @@
           <w:color w:val="auto"/>
         </w:rPr>
       </w:pPr>
-      <w:bookmarkStart w:id="2" w:name="_Toc451889063"/>
+      <w:bookmarkStart w:id="28" w:name="_Toc451889063"/>
       <w:r>
         <w:rPr>
           <w:rFonts w:ascii="Times New Roman" w:eastAsia="Times New Roman" w:hAnsi="Times New Roman" w:cs="Times New Roman"/>
@@ -2773,7 +3516,7 @@
         </w:rPr>
         <w:t>Functional Description</w:t>
       </w:r>
-      <w:bookmarkEnd w:id="2"/>
+      <w:bookmarkEnd w:id="28"/>
     </w:p>
     <w:p>
       <w:pPr>
@@ -2801,7 +3544,7 @@
           <w:color w:val="auto"/>
         </w:rPr>
       </w:pPr>
-      <w:bookmarkStart w:id="3" w:name="_Toc451889064"/>
+      <w:bookmarkStart w:id="29" w:name="_Toc451889064"/>
       <w:r>
         <w:rPr>
           <w:rFonts w:ascii="Times New Roman" w:eastAsia="Times New Roman" w:hAnsi="Times New Roman" w:cs="Times New Roman"/>
@@ -2810,18 +3553,14 @@
         </w:rPr>
         <w:t>Future of the Application</w:t>
       </w:r>
-      <w:bookmarkEnd w:id="3"/>
+      <w:bookmarkEnd w:id="29"/>
     </w:p>
     <w:p>
       <w:pPr>
         <w:jc w:val="both"/>
       </w:pPr>
       <w:r>
-        <w:t xml:space="preserve">In </w:t>
-      </w:r>
-      <w:bookmarkStart w:id="4" w:name="_GoBack"/>
-      <w:r>
-        <w:t>its current version, RADV uses the FHIR server with artificial data provided by the Georgia Institute of Technology for educational and research purposes. A real world implementation would interact with an actual FHIR server</w:t>
+        <w:t>In its current version, RADV uses the FHIR server with artificial data provided by the Georgia Institute of Technology for educational and research purposes. A real world implementation would interact with an actual FHIR server</w:t>
       </w:r>
       <w:r>
         <w:t xml:space="preserve"> or one of the open source FHIR servers</w:t>
@@ -2829,7 +3568,6 @@
       <w:r>
         <w:t xml:space="preserve">. </w:t>
       </w:r>
-      <w:bookmarkEnd w:id="4"/>
     </w:p>
     <w:p>
       <w:pPr>
@@ -2840,7 +3578,7 @@
           <w:color w:val="auto"/>
         </w:rPr>
       </w:pPr>
-      <w:bookmarkStart w:id="5" w:name="_Toc451889065"/>
+      <w:bookmarkStart w:id="30" w:name="_Toc451889065"/>
       <w:r>
         <w:rPr>
           <w:rFonts w:ascii="Times New Roman" w:eastAsia="Times New Roman" w:hAnsi="Times New Roman" w:cs="Times New Roman"/>
@@ -2850,7 +3588,7 @@
         <w:lastRenderedPageBreak/>
         <w:t>System Architecture</w:t>
       </w:r>
-      <w:bookmarkEnd w:id="5"/>
+      <w:bookmarkEnd w:id="30"/>
     </w:p>
     <w:p>
       <w:pPr>
@@ -2868,9 +3606,9 @@
           <w:szCs w:val="24"/>
         </w:rPr>
         <w:drawing>
-          <wp:inline distT="0" distB="0" distL="0" distR="0" wp14:anchorId="051F177D" wp14:editId="14D4D56E">
-            <wp:extent cx="4389120" cy="3099816"/>
-            <wp:effectExtent l="0" t="0" r="0" b="5715"/>
+          <wp:inline distT="0" distB="0" distL="0" distR="0" wp14:anchorId="051F177D" wp14:editId="525F1801">
+            <wp:extent cx="6079582" cy="4293704"/>
+            <wp:effectExtent l="0" t="0" r="0" b="0"/>
             <wp:docPr id="3" name="Picture 3"/>
             <wp:cNvGraphicFramePr>
               <a:graphicFrameLocks xmlns:a="http://schemas.openxmlformats.org/drawingml/2006/main" noChangeAspect="1"/>
@@ -2897,7 +3635,7 @@
                   <pic:spPr>
                     <a:xfrm>
                       <a:off x="0" y="0"/>
-                      <a:ext cx="4389120" cy="3099816"/>
+                      <a:ext cx="6107938" cy="4313730"/>
                     </a:xfrm>
                     <a:prstGeom prst="rect">
                       <a:avLst/>
@@ -2919,7 +3657,7 @@
           <w:color w:val="auto"/>
         </w:rPr>
       </w:pPr>
-      <w:bookmarkStart w:id="6" w:name="_Toc451889066"/>
+      <w:bookmarkStart w:id="31" w:name="_Toc451889066"/>
       <w:r>
         <w:rPr>
           <w:rFonts w:ascii="Times New Roman" w:eastAsia="Times New Roman" w:hAnsi="Times New Roman" w:cs="Times New Roman"/>
@@ -2928,15 +3666,56 @@
         </w:rPr>
         <w:t>System Requirements</w:t>
       </w:r>
-      <w:bookmarkEnd w:id="6"/>
+      <w:bookmarkEnd w:id="31"/>
     </w:p>
     <w:p>
       <w:pPr>
         <w:spacing w:before="100" w:beforeAutospacing="1" w:after="100" w:afterAutospacing="1"/>
         <w:jc w:val="both"/>
       </w:pPr>
-      <w:r>
-        <w:t>RADV itself has been built in Google App Engine and system requirements are deferred to needing to be deployed in that Platform.</w:t>
+      <w:ins w:id="32" w:author="Jamie Richgels" w:date="2016-05-24T22:40:00Z">
+        <w:r>
+          <w:t xml:space="preserve">The </w:t>
+        </w:r>
+      </w:ins>
+      <w:r>
+        <w:t xml:space="preserve">RADV </w:t>
+      </w:r>
+      <w:del w:id="33" w:author="Jamie Richgels" w:date="2016-05-24T22:40:00Z">
+        <w:r>
+          <w:delText xml:space="preserve">itself </w:delText>
+        </w:r>
+      </w:del>
+      <w:ins w:id="34" w:author="Jamie Richgels" w:date="2016-05-24T22:40:00Z">
+        <w:r>
+          <w:t xml:space="preserve">tool prototype was developed in Python and </w:t>
+        </w:r>
+      </w:ins>
+      <w:ins w:id="35" w:author="Jamie Richgels" w:date="2016-05-24T22:42:00Z">
+        <w:r>
+          <w:t xml:space="preserve">currently </w:t>
+        </w:r>
+      </w:ins>
+      <w:ins w:id="36" w:author="Jamie Richgels" w:date="2016-05-24T22:40:00Z">
+        <w:r>
+          <w:t xml:space="preserve">hosted on the </w:t>
+        </w:r>
+      </w:ins>
+      <w:del w:id="37" w:author="Jamie Richgels" w:date="2016-05-24T22:41:00Z">
+        <w:r>
+          <w:delText xml:space="preserve">has been built in </w:delText>
+        </w:r>
+      </w:del>
+      <w:r>
+        <w:t>Google App Engine</w:t>
+      </w:r>
+      <w:del w:id="38" w:author="Jamie Richgels" w:date="2016-05-24T22:42:00Z">
+        <w:r>
+          <w:delText xml:space="preserve"> and system requirements are deferred to needing to be deployed in that Platform</w:delText>
+        </w:r>
+      </w:del>
+      <w:r>
+        <w:t>.</w:t>
       </w:r>
     </w:p>
     <w:p>
@@ -2975,17 +3754,16 @@
           <w:color w:val="auto"/>
         </w:rPr>
       </w:pPr>
-      <w:bookmarkStart w:id="7" w:name="_Toc451889067"/>
+      <w:bookmarkStart w:id="39" w:name="_Toc451889067"/>
       <w:r>
         <w:rPr>
           <w:rFonts w:ascii="Times New Roman" w:eastAsia="Times New Roman" w:hAnsi="Times New Roman" w:cs="Times New Roman"/>
           <w:b/>
           <w:color w:val="auto"/>
         </w:rPr>
-        <w:lastRenderedPageBreak/>
         <w:t>User Interface</w:t>
       </w:r>
-      <w:bookmarkEnd w:id="7"/>
+      <w:bookmarkEnd w:id="39"/>
     </w:p>
     <w:p>
       <w:pPr>
@@ -3370,7 +4148,7 @@
           <w:color w:val="auto"/>
         </w:rPr>
       </w:pPr>
-      <w:bookmarkStart w:id="8" w:name="_Toc451889068"/>
+      <w:bookmarkStart w:id="40" w:name="_Toc451889068"/>
       <w:r>
         <w:rPr>
           <w:rFonts w:ascii="Times New Roman" w:eastAsia="Times New Roman" w:hAnsi="Times New Roman" w:cs="Times New Roman"/>
@@ -3380,7 +4158,7 @@
         <w:lastRenderedPageBreak/>
         <w:t>Acronyms &amp; Abbreviations</w:t>
       </w:r>
-      <w:bookmarkEnd w:id="8"/>
+      <w:bookmarkEnd w:id="40"/>
     </w:p>
     <w:p/>
     <w:tbl>
@@ -3565,7 +4343,7 @@
           <w:color w:val="auto"/>
         </w:rPr>
       </w:pPr>
-      <w:bookmarkStart w:id="9" w:name="_Toc451889069"/>
+      <w:bookmarkStart w:id="41" w:name="_Toc451889069"/>
       <w:r>
         <w:rPr>
           <w:rFonts w:ascii="Times New Roman" w:hAnsi="Times New Roman" w:cs="Times New Roman"/>
@@ -3574,7 +4352,7 @@
         </w:rPr>
         <w:t>User Access Levels</w:t>
       </w:r>
-      <w:bookmarkEnd w:id="9"/>
+      <w:bookmarkEnd w:id="41"/>
     </w:p>
     <w:p/>
     <w:p>
@@ -3592,7 +4370,7 @@
           <w:color w:val="auto"/>
         </w:rPr>
       </w:pPr>
-      <w:bookmarkStart w:id="10" w:name="_Toc451889070"/>
+      <w:bookmarkStart w:id="42" w:name="_Toc451889070"/>
       <w:r>
         <w:rPr>
           <w:rFonts w:ascii="Times New Roman" w:hAnsi="Times New Roman" w:cs="Times New Roman"/>
@@ -3601,7 +4379,7 @@
         </w:rPr>
         <w:t>Constraints</w:t>
       </w:r>
-      <w:bookmarkEnd w:id="10"/>
+      <w:bookmarkEnd w:id="42"/>
     </w:p>
     <w:p>
       <w:pPr>
@@ -3678,7 +4456,7 @@
           <w:color w:val="auto"/>
         </w:rPr>
       </w:pPr>
-      <w:bookmarkStart w:id="11" w:name="_Toc451889071"/>
+      <w:bookmarkStart w:id="43" w:name="_Toc451889071"/>
       <w:r>
         <w:rPr>
           <w:rFonts w:ascii="Times New Roman" w:hAnsi="Times New Roman" w:cs="Times New Roman"/>
@@ -3687,7 +4465,7 @@
         </w:rPr>
         <w:t>GitHub Repository</w:t>
       </w:r>
-      <w:bookmarkEnd w:id="11"/>
+      <w:bookmarkEnd w:id="43"/>
     </w:p>
     <w:p>
       <w:pPr>
@@ -3734,7 +4512,7 @@
           <w:color w:val="auto"/>
         </w:rPr>
       </w:pPr>
-      <w:bookmarkStart w:id="12" w:name="_Toc451889072"/>
+      <w:bookmarkStart w:id="44" w:name="_Toc451889072"/>
       <w:r>
         <w:rPr>
           <w:rFonts w:ascii="Times New Roman" w:hAnsi="Times New Roman" w:cs="Times New Roman"/>
@@ -3744,7 +4522,7 @@
         <w:lastRenderedPageBreak/>
         <w:t>Using RADV</w:t>
       </w:r>
-      <w:bookmarkEnd w:id="12"/>
+      <w:bookmarkEnd w:id="44"/>
     </w:p>
     <w:p>
       <w:pPr>
@@ -3754,7 +4532,7 @@
           <w:szCs w:val="28"/>
         </w:rPr>
       </w:pPr>
-      <w:bookmarkStart w:id="13" w:name="_Toc451889073"/>
+      <w:bookmarkStart w:id="45" w:name="_Toc451889073"/>
       <w:r>
         <w:rPr>
           <w:sz w:val="28"/>
@@ -3762,7 +4540,7 @@
         </w:rPr>
         <w:t>Login</w:t>
       </w:r>
-      <w:bookmarkEnd w:id="13"/>
+      <w:bookmarkEnd w:id="45"/>
     </w:p>
     <w:p>
       <w:pPr>
@@ -3857,7 +4635,7 @@
           <w:szCs w:val="28"/>
         </w:rPr>
       </w:pPr>
-      <w:bookmarkStart w:id="14" w:name="_Toc451889074"/>
+      <w:bookmarkStart w:id="46" w:name="_Toc451889074"/>
       <w:r>
         <w:rPr>
           <w:rStyle w:val="Heading2Char"/>
@@ -3867,7 +4645,7 @@
         </w:rPr>
         <w:t>Patient Lookup</w:t>
       </w:r>
-      <w:bookmarkEnd w:id="14"/>
+      <w:bookmarkEnd w:id="46"/>
     </w:p>
     <w:p>
       <w:pPr>
@@ -3957,7 +4735,7 @@
               </wp:anchor>
             </w:drawing>
           </mc:Choice>
-          <mc:Fallback>
+          <mc:Fallback xmlns:w16se="http://schemas.microsoft.com/office/word/2015/wordml/symex" xmlns:cx2="http://schemas.microsoft.com/office/drawing/2015/10/21/chartex" xmlns:cx1="http://schemas.microsoft.com/office/drawing/2015/9/8/chartex" xmlns:cx="http://schemas.microsoft.com/office/drawing/2014/chartex">
             <w:pict>
               <v:shapetype w14:anchorId="34A4921F" id="_x0000_t202" coordsize="21600,21600" o:spt="202" path="m,l,21600r21600,l21600,xe">
                 <v:stroke joinstyle="miter"/>
@@ -3987,7 +4765,7 @@
           <w:noProof/>
         </w:rPr>
         <w:drawing>
-          <wp:inline distT="0" distB="0" distL="0" distR="0" wp14:anchorId="7FA1C3FA" wp14:editId="47F9E20C">
+          <wp:inline distT="0" distB="0" distL="0" distR="0" wp14:anchorId="7FA1C3FA" wp14:editId="61E6FCF3">
             <wp:extent cx="4389120" cy="2130552"/>
             <wp:effectExtent l="0" t="0" r="0" b="3175"/>
             <wp:docPr id="9" name="Picture 9"/>
@@ -4032,7 +4810,7 @@
         <mc:AlternateContent>
           <mc:Choice Requires="wps">
             <w:drawing>
-              <wp:anchor distT="45720" distB="45720" distL="114300" distR="114300" simplePos="0" relativeHeight="251669504" behindDoc="0" locked="0" layoutInCell="1" allowOverlap="1" wp14:anchorId="02D737B6" wp14:editId="21A0FDFD">
+              <wp:anchor distT="45720" distB="45720" distL="114300" distR="114300" simplePos="0" relativeHeight="251669504" behindDoc="0" locked="0" layoutInCell="1" allowOverlap="1" wp14:anchorId="02D737B6" wp14:editId="65CA22DC">
                 <wp:simplePos x="0" y="0"/>
                 <wp:positionH relativeFrom="column">
                   <wp:posOffset>3642360</wp:posOffset>
@@ -4100,7 +4878,11 @@
           </mc:Choice>
           <mc:Fallback>
             <w:pict>
-              <v:shape w14:anchorId="02D737B6" id="_x0000_s1027" type="#_x0000_t202" style="position:absolute;margin-left:286.8pt;margin-top:1.8pt;width:185.9pt;height:110.6pt;z-index:251669504;visibility:visible;mso-wrap-style:square;mso-width-percent:400;mso-height-percent:200;mso-wrap-distance-left:9pt;mso-wrap-distance-top:3.6pt;mso-wrap-distance-right:9pt;mso-wrap-distance-bottom:3.6pt;mso-position-horizontal:absolute;mso-position-horizontal-relative:text;mso-position-vertical:absolute;mso-position-vertical-relative:text;mso-width-percent:400;mso-height-percent:200;mso-width-relative:margin;mso-height-relative:margin;v-text-anchor:top" o:gfxdata="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" stroked="f">
+              <v:shapetype w14:anchorId="02D737B6" id="_x0000_t202" coordsize="21600,21600" o:spt="202" path="m,l,21600r21600,l21600,xe">
+                <v:stroke joinstyle="miter"/>
+                <v:path gradientshapeok="t" o:connecttype="rect"/>
+              </v:shapetype>
+              <v:shape id="_x0000_s1027" type="#_x0000_t202" style="position:absolute;margin-left:286.8pt;margin-top:1.8pt;width:185.9pt;height:110.6pt;z-index:251669504;visibility:visible;mso-wrap-style:square;mso-width-percent:400;mso-height-percent:200;mso-wrap-distance-left:9pt;mso-wrap-distance-top:3.6pt;mso-wrap-distance-right:9pt;mso-wrap-distance-bottom:3.6pt;mso-position-horizontal:absolute;mso-position-horizontal-relative:text;mso-position-vertical:absolute;mso-position-vertical-relative:text;mso-width-percent:400;mso-height-percent:200;mso-width-relative:margin;mso-height-relative:margin;v-text-anchor:top" o:gfxdata="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" stroked="f">
                 <v:textbox style="mso-fit-shape-to-text:t">
                   <w:txbxContent>
                     <w:p>
@@ -4185,7 +4967,7 @@
           <w:szCs w:val="28"/>
         </w:rPr>
       </w:pPr>
-      <w:bookmarkStart w:id="15" w:name="_Toc451889075"/>
+      <w:bookmarkStart w:id="47" w:name="_Toc451889075"/>
       <w:r>
         <w:rPr>
           <w:sz w:val="28"/>
@@ -4193,7 +4975,7 @@
         </w:rPr>
         <w:t>Patient Display</w:t>
       </w:r>
-      <w:bookmarkEnd w:id="15"/>
+      <w:bookmarkEnd w:id="47"/>
     </w:p>
     <w:p>
       <w:pPr>
@@ -4235,17 +5017,25 @@
         <mc:AlternateContent>
           <mc:Choice Requires="wps">
             <w:drawing>
-              <wp:anchor distT="45720" distB="45720" distL="114300" distR="114300" simplePos="0" relativeHeight="251673600" behindDoc="0" locked="0" layoutInCell="1" allowOverlap="1" wp14:anchorId="52889813" wp14:editId="552A182A">
+              <wp:anchor distT="45720" distB="45720" distL="114300" distR="114300" simplePos="0" relativeHeight="251673600" behindDoc="1" locked="0" layoutInCell="1" allowOverlap="1" wp14:anchorId="52889813" wp14:editId="2C956C36">
                 <wp:simplePos x="0" y="0"/>
                 <wp:positionH relativeFrom="column">
-                  <wp:posOffset>4472940</wp:posOffset>
+                  <wp:posOffset>5017135</wp:posOffset>
                 </wp:positionH>
                 <wp:positionV relativeFrom="paragraph">
                   <wp:posOffset>139065</wp:posOffset>
                 </wp:positionV>
-                <wp:extent cx="1661160" cy="1404620"/>
-                <wp:effectExtent l="0" t="0" r="0" b="0"/>
-                <wp:wrapSquare wrapText="bothSides"/>
+                <wp:extent cx="1231265" cy="1407160"/>
+                <wp:effectExtent l="0" t="0" r="6985" b="2540"/>
+                <wp:wrapThrough wrapText="bothSides">
+                  <wp:wrapPolygon edited="0">
+                    <wp:start x="0" y="0"/>
+                    <wp:lineTo x="0" y="21347"/>
+                    <wp:lineTo x="21388" y="21347"/>
+                    <wp:lineTo x="21388" y="0"/>
+                    <wp:lineTo x="0" y="0"/>
+                  </wp:wrapPolygon>
+                </wp:wrapThrough>
                 <wp:docPr id="12" name="Text Box 2"/>
                 <wp:cNvGraphicFramePr>
                   <a:graphicFrameLocks xmlns:a="http://schemas.openxmlformats.org/drawingml/2006/main"/>
@@ -4259,7 +5049,7 @@
                       <wps:spPr bwMode="auto">
                         <a:xfrm>
                           <a:off x="0" y="0"/>
-                          <a:ext cx="1661160" cy="1404620"/>
+                          <a:ext cx="1231265" cy="1407160"/>
                         </a:xfrm>
                         <a:prstGeom prst="rect">
                           <a:avLst/>
@@ -4284,7 +5074,7 @@
                         </w:txbxContent>
                       </wps:txbx>
                       <wps:bodyPr rot="0" vert="horz" wrap="square" lIns="91440" tIns="45720" rIns="91440" bIns="45720" anchor="t" anchorCtr="0">
-                        <a:spAutoFit/>
+                        <a:noAutofit/>
                       </wps:bodyPr>
                     </wps:wsp>
                   </a:graphicData>
@@ -4293,15 +5083,15 @@
                   <wp14:pctWidth>0</wp14:pctWidth>
                 </wp14:sizeRelH>
                 <wp14:sizeRelV relativeFrom="margin">
-                  <wp14:pctHeight>20000</wp14:pctHeight>
+                  <wp14:pctHeight>0</wp14:pctHeight>
                 </wp14:sizeRelV>
               </wp:anchor>
             </w:drawing>
           </mc:Choice>
           <mc:Fallback>
             <w:pict>
-              <v:shape w14:anchorId="52889813" id="_x0000_s1028" type="#_x0000_t202" style="position:absolute;margin-left:352.2pt;margin-top:10.95pt;width:130.8pt;height:110.6pt;z-index:251673600;visibility:visible;mso-wrap-style:square;mso-width-percent:0;mso-height-percent:200;mso-wrap-distance-left:9pt;mso-wrap-distance-top:3.6pt;mso-wrap-distance-right:9pt;mso-wrap-distance-bottom:3.6pt;mso-position-horizontal:absolute;mso-position-horizontal-relative:text;mso-position-vertical:absolute;mso-position-vertical-relative:text;mso-width-percent:0;mso-height-percent:200;mso-width-relative:margin;mso-height-relative:margin;v-text-anchor:top" o:gfxdata="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" stroked="f">
-                <v:textbox style="mso-fit-shape-to-text:t">
+              <v:shape w14:anchorId="52889813" id="_x0000_s1028" type="#_x0000_t202" style="position:absolute;margin-left:395.05pt;margin-top:10.95pt;width:96.95pt;height:110.8pt;z-index:-251642880;visibility:visible;mso-wrap-style:square;mso-width-percent:0;mso-height-percent:0;mso-wrap-distance-left:9pt;mso-wrap-distance-top:3.6pt;mso-wrap-distance-right:9pt;mso-wrap-distance-bottom:3.6pt;mso-position-horizontal:absolute;mso-position-horizontal-relative:text;mso-position-vertical:absolute;mso-position-vertical-relative:text;mso-width-percent:0;mso-height-percent:0;mso-width-relative:margin;mso-height-relative:margin;v-text-anchor:top" o:gfxdata="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" stroked="f">
+                <v:textbox>
                   <w:txbxContent>
                     <w:p>
                       <w:r>
@@ -4310,7 +5100,7 @@
                     </w:p>
                   </w:txbxContent>
                 </v:textbox>
-                <w10:wrap type="square"/>
+                <w10:wrap type="through"/>
               </v:shape>
             </w:pict>
           </mc:Fallback>
@@ -4321,9 +5111,9 @@
           <w:noProof/>
         </w:rPr>
         <w:drawing>
-          <wp:inline distT="0" distB="0" distL="0" distR="0" wp14:anchorId="782C3370" wp14:editId="3C9FCE84">
-            <wp:extent cx="4334256" cy="2852928"/>
-            <wp:effectExtent l="0" t="0" r="0" b="5080"/>
+          <wp:inline distT="0" distB="0" distL="0" distR="0" wp14:anchorId="782C3370" wp14:editId="11A11B5B">
+            <wp:extent cx="4850296" cy="3192600"/>
+            <wp:effectExtent l="0" t="0" r="7620" b="8255"/>
             <wp:docPr id="26" name="Picture 26"/>
             <wp:cNvGraphicFramePr>
               <a:graphicFrameLocks xmlns:a="http://schemas.openxmlformats.org/drawingml/2006/main" noChangeAspect="1"/>
@@ -4344,7 +5134,7 @@
                   <pic:spPr>
                     <a:xfrm>
                       <a:off x="0" y="0"/>
-                      <a:ext cx="4334256" cy="2852928"/>
+                      <a:ext cx="4867274" cy="3203776"/>
                     </a:xfrm>
                     <a:prstGeom prst="rect">
                       <a:avLst/>
@@ -4429,7 +5219,7 @@
         <mc:AlternateContent>
           <mc:Choice Requires="wps">
             <w:drawing>
-              <wp:anchor distT="45720" distB="45720" distL="114300" distR="114300" simplePos="0" relativeHeight="251675648" behindDoc="0" locked="0" layoutInCell="1" allowOverlap="1" wp14:anchorId="29FCCCA6" wp14:editId="2C66890A">
+              <wp:anchor distT="45720" distB="45720" distL="114300" distR="114300" simplePos="0" relativeHeight="251675648" behindDoc="0" locked="0" layoutInCell="1" allowOverlap="1" wp14:anchorId="29FCCCA6" wp14:editId="3D47CA65">
                 <wp:simplePos x="0" y="0"/>
                 <wp:positionH relativeFrom="margin">
                   <wp:align>left</wp:align>
@@ -4437,7 +5227,7 @@
                 <wp:positionV relativeFrom="paragraph">
                   <wp:posOffset>2176145</wp:posOffset>
                 </wp:positionV>
-                <wp:extent cx="5692140" cy="883920"/>
+                <wp:extent cx="5692140" cy="802640"/>
                 <wp:effectExtent l="0" t="0" r="3810" b="0"/>
                 <wp:wrapSquare wrapText="bothSides"/>
                 <wp:docPr id="13" name="Text Box 2"/>
@@ -4453,7 +5243,7 @@
                       <wps:spPr bwMode="auto">
                         <a:xfrm>
                           <a:off x="0" y="0"/>
-                          <a:ext cx="5692140" cy="883920"/>
+                          <a:ext cx="5692140" cy="803081"/>
                         </a:xfrm>
                         <a:prstGeom prst="rect">
                           <a:avLst/>
@@ -4515,7 +5305,7 @@
           </mc:Choice>
           <mc:Fallback>
             <w:pict>
-              <v:shape w14:anchorId="29FCCCA6" id="_x0000_s1029" type="#_x0000_t202" style="position:absolute;left:0;text-align:left;margin-left:0;margin-top:171.35pt;width:448.2pt;height:69.6pt;z-index:251675648;visibility:visible;mso-wrap-style:square;mso-width-percent:0;mso-height-percent:0;mso-wrap-distance-left:9pt;mso-wrap-distance-top:3.6pt;mso-wrap-distance-right:9pt;mso-wrap-distance-bottom:3.6pt;mso-position-horizontal:left;mso-position-horizontal-relative:margin;mso-position-vertical:absolute;mso-position-vertical-relative:text;mso-width-percent:0;mso-height-percent:0;mso-width-relative:margin;mso-height-relative:margin;v-text-anchor:top" o:gfxdata="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" stroked="f">
+              <v:shape w14:anchorId="29FCCCA6" id="_x0000_s1029" type="#_x0000_t202" style="position:absolute;left:0;text-align:left;margin-left:0;margin-top:171.35pt;width:448.2pt;height:63.2pt;z-index:251675648;visibility:visible;mso-wrap-style:square;mso-width-percent:0;mso-height-percent:0;mso-wrap-distance-left:9pt;mso-wrap-distance-top:3.6pt;mso-wrap-distance-right:9pt;mso-wrap-distance-bottom:3.6pt;mso-position-horizontal:left;mso-position-horizontal-relative:margin;mso-position-vertical:absolute;mso-position-vertical-relative:text;mso-width-percent:0;mso-height-percent:0;mso-width-relative:margin;mso-height-relative:margin;v-text-anchor:top" o:gfxdata="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" stroked="f">
                 <v:textbox>
                   <w:txbxContent>
                     <w:p>
@@ -4602,7 +5392,7 @@
           <w:noProof/>
         </w:rPr>
         <w:drawing>
-          <wp:inline distT="0" distB="0" distL="0" distR="0" wp14:anchorId="654912E9" wp14:editId="5B2D09CD">
+          <wp:inline distT="0" distB="0" distL="0" distR="0" wp14:anchorId="654912E9" wp14:editId="232DFAF1">
             <wp:extent cx="1554480" cy="3941064"/>
             <wp:effectExtent l="0" t="0" r="7620" b="2540"/>
             <wp:docPr id="29" name="Picture 29"/>
@@ -4648,7 +5438,7 @@
           <w:noProof/>
         </w:rPr>
         <w:drawing>
-          <wp:inline distT="0" distB="0" distL="0" distR="0" wp14:anchorId="7A5AD17D" wp14:editId="4187BEDD">
+          <wp:inline distT="0" distB="0" distL="0" distR="0" wp14:anchorId="7A5AD17D" wp14:editId="142FEB64">
             <wp:extent cx="1581912" cy="4032504"/>
             <wp:effectExtent l="0" t="0" r="0" b="6350"/>
             <wp:docPr id="30" name="Picture 30"/>
@@ -4696,14 +5486,14 @@
           <w:sz w:val="28"/>
         </w:rPr>
       </w:pPr>
-      <w:bookmarkStart w:id="16" w:name="_Toc451889076"/>
+      <w:bookmarkStart w:id="48" w:name="_Toc451889076"/>
       <w:r>
         <w:rPr>
           <w:sz w:val="28"/>
         </w:rPr>
         <w:t>Candidate Risk Score Meter</w:t>
       </w:r>
-      <w:bookmarkEnd w:id="16"/>
+      <w:bookmarkEnd w:id="48"/>
     </w:p>
     <w:p>
       <w:r>
@@ -5083,7 +5873,7 @@
           <w:szCs w:val="28"/>
         </w:rPr>
       </w:pPr>
-      <w:bookmarkStart w:id="17" w:name="_Toc451889077"/>
+      <w:bookmarkStart w:id="49" w:name="_Toc451889077"/>
       <w:r>
         <w:rPr>
           <w:sz w:val="28"/>
@@ -5091,7 +5881,7 @@
         </w:rPr>
         <w:t>Viewing Current Year HCCs</w:t>
       </w:r>
-      <w:bookmarkEnd w:id="17"/>
+      <w:bookmarkEnd w:id="49"/>
     </w:p>
     <w:p>
       <w:pPr>
@@ -5169,7 +5959,7 @@
               </wp:anchor>
             </w:drawing>
           </mc:Choice>
-          <mc:Fallback>
+          <mc:Fallback xmlns:w16se="http://schemas.microsoft.com/office/word/2015/wordml/symex" xmlns:cx2="http://schemas.microsoft.com/office/drawing/2015/10/21/chartex" xmlns:cx1="http://schemas.microsoft.com/office/drawing/2015/9/8/chartex" xmlns:cx="http://schemas.microsoft.com/office/drawing/2014/chartex">
             <w:pict>
               <v:oval w14:anchorId="51604FCD" id="Oval 32" o:spid="_x0000_s1026" style="position:absolute;margin-left:3.6pt;margin-top:17.85pt;width:43.2pt;height:17.4pt;z-index:251659264;visibility:visible;mso-wrap-style:square;mso-wrap-distance-left:9pt;mso-wrap-distance-top:0;mso-wrap-distance-right:9pt;mso-wrap-distance-bottom:0;mso-position-horizontal:absolute;mso-position-horizontal-relative:text;mso-position-vertical:absolute;mso-position-vertical-relative:text;v-text-anchor:middle" o:gfxdata="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" filled="f" strokecolor="red" strokeweight="2pt"/>
             </w:pict>
@@ -5285,7 +6075,7 @@
           <w:szCs w:val="28"/>
         </w:rPr>
       </w:pPr>
-      <w:bookmarkStart w:id="18" w:name="_Toc451889078"/>
+      <w:bookmarkStart w:id="50" w:name="_Toc451889078"/>
       <w:r>
         <w:rPr>
           <w:sz w:val="28"/>
@@ -5293,7 +6083,7 @@
         </w:rPr>
         <w:t>Viewing Candidate HCCs</w:t>
       </w:r>
-      <w:bookmarkEnd w:id="18"/>
+      <w:bookmarkEnd w:id="50"/>
     </w:p>
     <w:p>
       <w:pPr>
@@ -5366,7 +6156,7 @@
               </wp:anchor>
             </w:drawing>
           </mc:Choice>
-          <mc:Fallback>
+          <mc:Fallback xmlns:w16se="http://schemas.microsoft.com/office/word/2015/wordml/symex" xmlns:cx2="http://schemas.microsoft.com/office/drawing/2015/10/21/chartex" xmlns:cx1="http://schemas.microsoft.com/office/drawing/2015/9/8/chartex" xmlns:cx="http://schemas.microsoft.com/office/drawing/2014/chartex">
             <w:pict>
               <v:oval w14:anchorId="41647707" id="Oval 35" o:spid="_x0000_s1026" style="position:absolute;margin-left:106.8pt;margin-top:38.3pt;width:215.4pt;height:20.4pt;z-index:251660288;visibility:visible;mso-wrap-style:square;mso-wrap-distance-left:9pt;mso-wrap-distance-top:0;mso-wrap-distance-right:9pt;mso-wrap-distance-bottom:0;mso-position-horizontal:absolute;mso-position-horizontal-relative:text;mso-position-vertical:absolute;mso-position-vertical-relative:text;v-text-anchor:middle" o:gfxdata="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" filled="f" strokecolor="red" strokeweight="2pt"/>
             </w:pict>
@@ -5448,7 +6238,7 @@
           <w:szCs w:val="28"/>
         </w:rPr>
       </w:pPr>
-      <w:bookmarkStart w:id="19" w:name="_Toc451889079"/>
+      <w:bookmarkStart w:id="51" w:name="_Toc451889079"/>
       <w:r>
         <w:rPr>
           <w:sz w:val="28"/>
@@ -5457,7 +6247,7 @@
         <w:lastRenderedPageBreak/>
         <w:t>Adding an HCC</w:t>
       </w:r>
-      <w:bookmarkEnd w:id="19"/>
+      <w:bookmarkEnd w:id="51"/>
     </w:p>
     <w:p>
       <w:r>
@@ -5538,7 +6328,7 @@
               </wp:anchor>
             </w:drawing>
           </mc:Choice>
-          <mc:Fallback>
+          <mc:Fallback xmlns:w16se="http://schemas.microsoft.com/office/word/2015/wordml/symex" xmlns:cx2="http://schemas.microsoft.com/office/drawing/2015/10/21/chartex" xmlns:cx1="http://schemas.microsoft.com/office/drawing/2015/9/8/chartex" xmlns:cx="http://schemas.microsoft.com/office/drawing/2014/chartex">
             <w:pict>
               <v:oval w14:anchorId="4106792C" id="Oval 37" o:spid="_x0000_s1026" style="position:absolute;margin-left:-6.6pt;margin-top:33.5pt;width:42pt;height:24.6pt;z-index:251662336;visibility:visible;mso-wrap-style:square;mso-width-percent:0;mso-height-percent:0;mso-wrap-distance-left:9pt;mso-wrap-distance-top:0;mso-wrap-distance-right:9pt;mso-wrap-distance-bottom:0;mso-position-horizontal:absolute;mso-position-horizontal-relative:margin;mso-position-vertical:absolute;mso-position-vertical-relative:text;mso-width-percent:0;mso-height-percent:0;mso-width-relative:margin;mso-height-relative:margin;v-text-anchor:middle" o:gfxdata="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" filled="f" strokecolor="red" strokeweight="2pt">
                 <w10:wrap anchorx="margin"/>
@@ -5755,7 +6545,7 @@
           <w:szCs w:val="28"/>
         </w:rPr>
       </w:pPr>
-      <w:bookmarkStart w:id="20" w:name="_Toc451889080"/>
+      <w:bookmarkStart w:id="52" w:name="_Toc451889080"/>
       <w:r>
         <w:rPr>
           <w:noProof/>
@@ -5765,7 +6555,7 @@
         <w:lastRenderedPageBreak/>
         <w:t>Rejecting HCCs</w:t>
       </w:r>
-      <w:bookmarkEnd w:id="20"/>
+      <w:bookmarkEnd w:id="52"/>
     </w:p>
     <w:p>
       <w:pPr>
@@ -5874,7 +6664,7 @@
               </wp:anchor>
             </w:drawing>
           </mc:Choice>
-          <mc:Fallback>
+          <mc:Fallback xmlns:w16se="http://schemas.microsoft.com/office/word/2015/wordml/symex" xmlns:cx2="http://schemas.microsoft.com/office/drawing/2015/10/21/chartex" xmlns:cx1="http://schemas.microsoft.com/office/drawing/2015/9/8/chartex" xmlns:cx="http://schemas.microsoft.com/office/drawing/2014/chartex">
             <w:pict>
               <v:oval w14:anchorId="29055D7C" id="Oval 43" o:spid="_x0000_s1026" style="position:absolute;margin-left:16.8pt;margin-top:77.75pt;width:42pt;height:24.6pt;z-index:251664384;visibility:visible;mso-wrap-style:square;mso-width-percent:0;mso-height-percent:0;mso-wrap-distance-left:9pt;mso-wrap-distance-top:0;mso-wrap-distance-right:9pt;mso-wrap-distance-bottom:0;mso-position-horizontal:absolute;mso-position-horizontal-relative:margin;mso-position-vertical:absolute;mso-position-vertical-relative:text;mso-width-percent:0;mso-height-percent:0;mso-width-relative:margin;mso-height-relative:margin;v-text-anchor:middle" o:gfxdata="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" filled="f" strokecolor="red" strokeweight="2pt">
                 <w10:wrap anchorx="margin"/>
@@ -6085,7 +6875,7 @@
               </wp:anchor>
             </w:drawing>
           </mc:Choice>
-          <mc:Fallback>
+          <mc:Fallback xmlns:w16se="http://schemas.microsoft.com/office/word/2015/wordml/symex" xmlns:cx2="http://schemas.microsoft.com/office/drawing/2015/10/21/chartex" xmlns:cx1="http://schemas.microsoft.com/office/drawing/2015/9/8/chartex" xmlns:cx="http://schemas.microsoft.com/office/drawing/2014/chartex">
             <w:pict>
               <v:oval w14:anchorId="32660CAA" id="Oval 46" o:spid="_x0000_s1026" style="position:absolute;margin-left:373.8pt;margin-top:249pt;width:42pt;height:24.6pt;z-index:251666432;visibility:visible;mso-wrap-style:square;mso-width-percent:0;mso-height-percent:0;mso-wrap-distance-left:9pt;mso-wrap-distance-top:0;mso-wrap-distance-right:9pt;mso-wrap-distance-bottom:0;mso-position-horizontal:absolute;mso-position-horizontal-relative:margin;mso-position-vertical:absolute;mso-position-vertical-relative:text;mso-width-percent:0;mso-height-percent:0;mso-width-relative:margin;mso-height-relative:margin;v-text-anchor:middle" o:gfxdata="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" filled="f" strokecolor="red" strokeweight="2pt">
                 <w10:wrap anchorx="margin"/>
@@ -6239,7 +7029,7 @@
               </wp:anchor>
             </w:drawing>
           </mc:Choice>
-          <mc:Fallback>
+          <mc:Fallback xmlns:w16se="http://schemas.microsoft.com/office/word/2015/wordml/symex" xmlns:cx2="http://schemas.microsoft.com/office/drawing/2015/10/21/chartex" xmlns:cx1="http://schemas.microsoft.com/office/drawing/2015/9/8/chartex" xmlns:cx="http://schemas.microsoft.com/office/drawing/2014/chartex">
             <w:pict>
               <v:shape w14:anchorId="44D4ED1A" id="_x0000_s1030" type="#_x0000_t202" style="position:absolute;margin-left:0;margin-top:13.3pt;width:274.2pt;height:44.4pt;z-index:-251638784;visibility:visible;mso-wrap-style:square;mso-width-percent:0;mso-height-percent:0;mso-wrap-distance-left:9pt;mso-wrap-distance-top:3.6pt;mso-wrap-distance-right:9pt;mso-wrap-distance-bottom:3.6pt;mso-position-horizontal:left;mso-position-horizontal-relative:margin;mso-position-vertical:absolute;mso-position-vertical-relative:text;mso-width-percent:0;mso-height-percent:0;mso-width-relative:margin;mso-height-relative:margin;v-text-anchor:top" o:gfxdata="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">
                 <v:textbox>
@@ -6421,7 +7211,7 @@
               </wp:anchor>
             </w:drawing>
           </mc:Choice>
-          <mc:Fallback>
+          <mc:Fallback xmlns:w16se="http://schemas.microsoft.com/office/word/2015/wordml/symex" xmlns:cx2="http://schemas.microsoft.com/office/drawing/2015/10/21/chartex" xmlns:cx1="http://schemas.microsoft.com/office/drawing/2015/9/8/chartex" xmlns:cx="http://schemas.microsoft.com/office/drawing/2014/chartex">
             <w:pict>
               <v:shape w14:anchorId="05EE7D5E" id="_x0000_s1031" type="#_x0000_t202" style="position:absolute;margin-left:0;margin-top:0;width:290.4pt;height:44.4pt;z-index:-251636736;visibility:visible;mso-wrap-style:square;mso-width-percent:0;mso-height-percent:0;mso-wrap-distance-left:9pt;mso-wrap-distance-top:3.6pt;mso-wrap-distance-right:9pt;mso-wrap-distance-bottom:3.6pt;mso-position-horizontal:left;mso-position-horizontal-relative:margin;mso-position-vertical:absolute;mso-position-vertical-relative:text;mso-width-percent:0;mso-height-percent:0;mso-width-relative:margin;mso-height-relative:margin;v-text-anchor:top" o:gfxdata="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" stroked="f">
                 <v:textbox>
@@ -6541,7 +7331,7 @@
           <w:szCs w:val="28"/>
         </w:rPr>
       </w:pPr>
-      <w:bookmarkStart w:id="21" w:name="_Toc451889081"/>
+      <w:bookmarkStart w:id="53" w:name="_Toc451889081"/>
       <w:r>
         <w:rPr>
           <w:noProof/>
@@ -6550,7 +7340,7 @@
         </w:rPr>
         <w:t>Look up another patient</w:t>
       </w:r>
-      <w:bookmarkEnd w:id="21"/>
+      <w:bookmarkEnd w:id="53"/>
     </w:p>
     <w:p>
       <w:pPr>
@@ -6575,7 +7365,7 @@
           <w:szCs w:val="28"/>
         </w:rPr>
       </w:pPr>
-      <w:bookmarkStart w:id="22" w:name="_Toc451889082"/>
+      <w:bookmarkStart w:id="54" w:name="_Toc451889082"/>
       <w:r>
         <w:rPr>
           <w:noProof/>
@@ -6584,7 +7374,7 @@
         </w:rPr>
         <w:t>Logout</w:t>
       </w:r>
-      <w:bookmarkEnd w:id="22"/>
+      <w:bookmarkEnd w:id="54"/>
     </w:p>
     <w:p>
       <w:pPr>
@@ -6608,7 +7398,7 @@
           <w:szCs w:val="28"/>
         </w:rPr>
       </w:pPr>
-      <w:bookmarkStart w:id="23" w:name="_Toc451889083"/>
+      <w:bookmarkStart w:id="55" w:name="_Toc451889083"/>
       <w:r>
         <w:rPr>
           <w:noProof/>
@@ -6617,7 +7407,7 @@
         </w:rPr>
         <w:t>Data Recording</w:t>
       </w:r>
-      <w:bookmarkEnd w:id="23"/>
+      <w:bookmarkEnd w:id="55"/>
     </w:p>
     <w:p>
       <w:pPr>
@@ -6651,7 +7441,7 @@
           <w:color w:val="auto"/>
         </w:rPr>
       </w:pPr>
-      <w:bookmarkStart w:id="24" w:name="_Toc451889084"/>
+      <w:bookmarkStart w:id="56" w:name="_Toc451889084"/>
       <w:r>
         <w:rPr>
           <w:rFonts w:ascii="Times New Roman" w:hAnsi="Times New Roman" w:cs="Times New Roman"/>
@@ -6668,7 +7458,7 @@
         </w:rPr>
         <w:t>Improvements</w:t>
       </w:r>
-      <w:bookmarkEnd w:id="24"/>
+      <w:bookmarkEnd w:id="56"/>
     </w:p>
     <w:p>
       <w:r>
@@ -6759,7 +7549,7 @@
           <w:color w:val="auto"/>
         </w:rPr>
       </w:pPr>
-      <w:bookmarkStart w:id="25" w:name="_Toc451889085"/>
+      <w:bookmarkStart w:id="57" w:name="_Toc451889085"/>
       <w:r>
         <w:rPr>
           <w:rFonts w:ascii="Times New Roman" w:hAnsi="Times New Roman" w:cs="Times New Roman"/>
@@ -6769,7 +7559,7 @@
         <w:lastRenderedPageBreak/>
         <w:t>References</w:t>
       </w:r>
-      <w:bookmarkEnd w:id="25"/>
+      <w:bookmarkEnd w:id="57"/>
     </w:p>
     <w:p>
       <w:pPr>
@@ -7027,7 +7817,7 @@
 </file>
 
 <file path=word/endnotes.xml><?xml version="1.0" encoding="utf-8"?>
-<w:endnotes xmlns:wpc="http://schemas.microsoft.com/office/word/2010/wordprocessingCanvas" xmlns:cx="http://schemas.microsoft.com/office/drawing/2014/chartex" xmlns:cx1="http://schemas.microsoft.com/office/drawing/2015/9/8/chartex" xmlns:cx2="http://schemas.microsoft.com/office/drawing/2015/10/21/chartex" xmlns:mc="http://schemas.openxmlformats.org/markup-compatibility/2006" xmlns:o="urn:schemas-microsoft-com:office:office" xmlns:r="http://schemas.openxmlformats.org/officeDocument/2006/relationships" xmlns:m="http://schemas.openxmlformats.org/officeDocument/2006/math" xmlns:v="urn:schemas-microsoft-com:vml" xmlns:wp14="http://schemas.microsoft.com/office/word/2010/wordprocessingDrawing" xmlns:wp="http://schemas.openxmlformats.org/drawingml/2006/wordprocessingDrawing" xmlns:w10="urn:schemas-microsoft-com:office:word" xmlns:w="http://schemas.openxmlformats.org/wordprocessingml/2006/main" xmlns:w14="http://schemas.microsoft.com/office/word/2010/wordml" xmlns:w15="http://schemas.microsoft.com/office/word/2012/wordml" xmlns:w16se="http://schemas.microsoft.com/office/word/2015/wordml/symex" xmlns:wpg="http://schemas.microsoft.com/office/word/2010/wordprocessingGroup" xmlns:wpi="http://schemas.microsoft.com/office/word/2010/wordprocessingInk" xmlns:wne="http://schemas.microsoft.com/office/word/2006/wordml" xmlns:wps="http://schemas.microsoft.com/office/word/2010/wordprocessingShape" mc:Ignorable="w14 w15 w16se wp14">
+<w:endnotes xmlns:wpc="http://schemas.microsoft.com/office/word/2010/wordprocessingCanvas" xmlns:mc="http://schemas.openxmlformats.org/markup-compatibility/2006" xmlns:o="urn:schemas-microsoft-com:office:office" xmlns:r="http://schemas.openxmlformats.org/officeDocument/2006/relationships" xmlns:m="http://schemas.openxmlformats.org/officeDocument/2006/math" xmlns:v="urn:schemas-microsoft-com:vml" xmlns:wp14="http://schemas.microsoft.com/office/word/2010/wordprocessingDrawing" xmlns:wp="http://schemas.openxmlformats.org/drawingml/2006/wordprocessingDrawing" xmlns:w10="urn:schemas-microsoft-com:office:word" xmlns:w="http://schemas.openxmlformats.org/wordprocessingml/2006/main" xmlns:w14="http://schemas.microsoft.com/office/word/2010/wordml" xmlns:w15="http://schemas.microsoft.com/office/word/2012/wordml" xmlns:wpg="http://schemas.microsoft.com/office/word/2010/wordprocessingGroup" xmlns:wpi="http://schemas.microsoft.com/office/word/2010/wordprocessingInk" xmlns:wne="http://schemas.microsoft.com/office/word/2006/wordml" xmlns:wps="http://schemas.microsoft.com/office/word/2010/wordprocessingShape" mc:Ignorable="w14 w15 wp14">
   <w:endnote w:type="separator" w:id="-1">
     <w:p>
       <w:pPr>
@@ -7052,7 +7842,7 @@
 </file>
 
 <file path=word/footer1.xml><?xml version="1.0" encoding="utf-8"?>
-<w:ftr xmlns:wpc="http://schemas.microsoft.com/office/word/2010/wordprocessingCanvas" xmlns:cx="http://schemas.microsoft.com/office/drawing/2014/chartex" xmlns:cx1="http://schemas.microsoft.com/office/drawing/2015/9/8/chartex" xmlns:cx2="http://schemas.microsoft.com/office/drawing/2015/10/21/chartex" xmlns:mc="http://schemas.openxmlformats.org/markup-compatibility/2006" xmlns:o="urn:schemas-microsoft-com:office:office" xmlns:r="http://schemas.openxmlformats.org/officeDocument/2006/relationships" xmlns:m="http://schemas.openxmlformats.org/officeDocument/2006/math" xmlns:v="urn:schemas-microsoft-com:vml" xmlns:wp14="http://schemas.microsoft.com/office/word/2010/wordprocessingDrawing" xmlns:wp="http://schemas.openxmlformats.org/drawingml/2006/wordprocessingDrawing" xmlns:w10="urn:schemas-microsoft-com:office:word" xmlns:w="http://schemas.openxmlformats.org/wordprocessingml/2006/main" xmlns:w14="http://schemas.microsoft.com/office/word/2010/wordml" xmlns:w15="http://schemas.microsoft.com/office/word/2012/wordml" xmlns:w16se="http://schemas.microsoft.com/office/word/2015/wordml/symex" xmlns:wpg="http://schemas.microsoft.com/office/word/2010/wordprocessingGroup" xmlns:wpi="http://schemas.microsoft.com/office/word/2010/wordprocessingInk" xmlns:wne="http://schemas.microsoft.com/office/word/2006/wordml" xmlns:wps="http://schemas.microsoft.com/office/word/2010/wordprocessingShape" mc:Ignorable="w14 w15 w16se wp14">
+<w:ftr xmlns:wpc="http://schemas.microsoft.com/office/word/2010/wordprocessingCanvas" xmlns:mc="http://schemas.openxmlformats.org/markup-compatibility/2006" xmlns:o="urn:schemas-microsoft-com:office:office" xmlns:r="http://schemas.openxmlformats.org/officeDocument/2006/relationships" xmlns:m="http://schemas.openxmlformats.org/officeDocument/2006/math" xmlns:v="urn:schemas-microsoft-com:vml" xmlns:wp14="http://schemas.microsoft.com/office/word/2010/wordprocessingDrawing" xmlns:wp="http://schemas.openxmlformats.org/drawingml/2006/wordprocessingDrawing" xmlns:w10="urn:schemas-microsoft-com:office:word" xmlns:w="http://schemas.openxmlformats.org/wordprocessingml/2006/main" xmlns:w14="http://schemas.microsoft.com/office/word/2010/wordml" xmlns:w15="http://schemas.microsoft.com/office/word/2012/wordml" xmlns:wpg="http://schemas.microsoft.com/office/word/2010/wordprocessingGroup" xmlns:wpi="http://schemas.microsoft.com/office/word/2010/wordprocessingInk" xmlns:wne="http://schemas.microsoft.com/office/word/2006/wordml" xmlns:wps="http://schemas.microsoft.com/office/word/2010/wordprocessingShape" mc:Ignorable="w14 w15 wp14">
   <w:p>
     <w:pPr>
       <w:pStyle w:val="Footer"/>
@@ -7071,7 +7861,7 @@
 </file>
 
 <file path=word/footer2.xml><?xml version="1.0" encoding="utf-8"?>
-<w:ftr xmlns:wpc="http://schemas.microsoft.com/office/word/2010/wordprocessingCanvas" xmlns:cx="http://schemas.microsoft.com/office/drawing/2014/chartex" xmlns:cx1="http://schemas.microsoft.com/office/drawing/2015/9/8/chartex" xmlns:cx2="http://schemas.microsoft.com/office/drawing/2015/10/21/chartex" xmlns:mc="http://schemas.openxmlformats.org/markup-compatibility/2006" xmlns:o="urn:schemas-microsoft-com:office:office" xmlns:r="http://schemas.openxmlformats.org/officeDocument/2006/relationships" xmlns:m="http://schemas.openxmlformats.org/officeDocument/2006/math" xmlns:v="urn:schemas-microsoft-com:vml" xmlns:wp14="http://schemas.microsoft.com/office/word/2010/wordprocessingDrawing" xmlns:wp="http://schemas.openxmlformats.org/drawingml/2006/wordprocessingDrawing" xmlns:w10="urn:schemas-microsoft-com:office:word" xmlns:w="http://schemas.openxmlformats.org/wordprocessingml/2006/main" xmlns:w14="http://schemas.microsoft.com/office/word/2010/wordml" xmlns:w15="http://schemas.microsoft.com/office/word/2012/wordml" xmlns:w16se="http://schemas.microsoft.com/office/word/2015/wordml/symex" xmlns:wpg="http://schemas.microsoft.com/office/word/2010/wordprocessingGroup" xmlns:wpi="http://schemas.microsoft.com/office/word/2010/wordprocessingInk" xmlns:wne="http://schemas.microsoft.com/office/word/2006/wordml" xmlns:wps="http://schemas.microsoft.com/office/word/2010/wordprocessingShape" mc:Ignorable="w14 w15 w16se wp14">
+<w:ftr xmlns:wpc="http://schemas.microsoft.com/office/word/2010/wordprocessingCanvas" xmlns:mc="http://schemas.openxmlformats.org/markup-compatibility/2006" xmlns:o="urn:schemas-microsoft-com:office:office" xmlns:r="http://schemas.openxmlformats.org/officeDocument/2006/relationships" xmlns:m="http://schemas.openxmlformats.org/officeDocument/2006/math" xmlns:v="urn:schemas-microsoft-com:vml" xmlns:wp14="http://schemas.microsoft.com/office/word/2010/wordprocessingDrawing" xmlns:wp="http://schemas.openxmlformats.org/drawingml/2006/wordprocessingDrawing" xmlns:w10="urn:schemas-microsoft-com:office:word" xmlns:w="http://schemas.openxmlformats.org/wordprocessingml/2006/main" xmlns:w14="http://schemas.microsoft.com/office/word/2010/wordml" xmlns:w15="http://schemas.microsoft.com/office/word/2012/wordml" xmlns:wpg="http://schemas.microsoft.com/office/word/2010/wordprocessingGroup" xmlns:wpi="http://schemas.microsoft.com/office/word/2010/wordprocessingInk" xmlns:wne="http://schemas.microsoft.com/office/word/2006/wordml" xmlns:wps="http://schemas.microsoft.com/office/word/2010/wordprocessingShape" mc:Ignorable="w14 w15 wp14">
   <w:sdt>
     <w:sdtPr>
       <w:id w:val="-1681427510"/>
@@ -7138,7 +7928,7 @@
 </file>
 
 <file path=word/footnotes.xml><?xml version="1.0" encoding="utf-8"?>
-<w:footnotes xmlns:wpc="http://schemas.microsoft.com/office/word/2010/wordprocessingCanvas" xmlns:cx="http://schemas.microsoft.com/office/drawing/2014/chartex" xmlns:cx1="http://schemas.microsoft.com/office/drawing/2015/9/8/chartex" xmlns:cx2="http://schemas.microsoft.com/office/drawing/2015/10/21/chartex" xmlns:mc="http://schemas.openxmlformats.org/markup-compatibility/2006" xmlns:o="urn:schemas-microsoft-com:office:office" xmlns:r="http://schemas.openxmlformats.org/officeDocument/2006/relationships" xmlns:m="http://schemas.openxmlformats.org/officeDocument/2006/math" xmlns:v="urn:schemas-microsoft-com:vml" xmlns:wp14="http://schemas.microsoft.com/office/word/2010/wordprocessingDrawing" xmlns:wp="http://schemas.openxmlformats.org/drawingml/2006/wordprocessingDrawing" xmlns:w10="urn:schemas-microsoft-com:office:word" xmlns:w="http://schemas.openxmlformats.org/wordprocessingml/2006/main" xmlns:w14="http://schemas.microsoft.com/office/word/2010/wordml" xmlns:w15="http://schemas.microsoft.com/office/word/2012/wordml" xmlns:w16se="http://schemas.microsoft.com/office/word/2015/wordml/symex" xmlns:wpg="http://schemas.microsoft.com/office/word/2010/wordprocessingGroup" xmlns:wpi="http://schemas.microsoft.com/office/word/2010/wordprocessingInk" xmlns:wne="http://schemas.microsoft.com/office/word/2006/wordml" xmlns:wps="http://schemas.microsoft.com/office/word/2010/wordprocessingShape" mc:Ignorable="w14 w15 w16se wp14">
+<w:footnotes xmlns:wpc="http://schemas.microsoft.com/office/word/2010/wordprocessingCanvas" xmlns:mc="http://schemas.openxmlformats.org/markup-compatibility/2006" xmlns:o="urn:schemas-microsoft-com:office:office" xmlns:r="http://schemas.openxmlformats.org/officeDocument/2006/relationships" xmlns:m="http://schemas.openxmlformats.org/officeDocument/2006/math" xmlns:v="urn:schemas-microsoft-com:vml" xmlns:wp14="http://schemas.microsoft.com/office/word/2010/wordprocessingDrawing" xmlns:wp="http://schemas.openxmlformats.org/drawingml/2006/wordprocessingDrawing" xmlns:w10="urn:schemas-microsoft-com:office:word" xmlns:w="http://schemas.openxmlformats.org/wordprocessingml/2006/main" xmlns:w14="http://schemas.microsoft.com/office/word/2010/wordml" xmlns:w15="http://schemas.microsoft.com/office/word/2012/wordml" xmlns:wpg="http://schemas.microsoft.com/office/word/2010/wordprocessingGroup" xmlns:wpi="http://schemas.microsoft.com/office/word/2010/wordprocessingInk" xmlns:wne="http://schemas.microsoft.com/office/word/2006/wordml" xmlns:wps="http://schemas.microsoft.com/office/word/2010/wordprocessingShape" mc:Ignorable="w14 w15 wp14">
   <w:footnote w:type="separator" w:id="-1">
     <w:p>
       <w:pPr>
@@ -7163,7 +7953,7 @@
 </file>
 
 <file path=word/numbering.xml><?xml version="1.0" encoding="utf-8"?>
-<w:numbering xmlns:wpc="http://schemas.microsoft.com/office/word/2010/wordprocessingCanvas" xmlns:cx="http://schemas.microsoft.com/office/drawing/2014/chartex" xmlns:cx1="http://schemas.microsoft.com/office/drawing/2015/9/8/chartex" xmlns:cx2="http://schemas.microsoft.com/office/drawing/2015/10/21/chartex" xmlns:mc="http://schemas.openxmlformats.org/markup-compatibility/2006" xmlns:o="urn:schemas-microsoft-com:office:office" xmlns:r="http://schemas.openxmlformats.org/officeDocument/2006/relationships" xmlns:m="http://schemas.openxmlformats.org/officeDocument/2006/math" xmlns:v="urn:schemas-microsoft-com:vml" xmlns:wp14="http://schemas.microsoft.com/office/word/2010/wordprocessingDrawing" xmlns:wp="http://schemas.openxmlformats.org/drawingml/2006/wordprocessingDrawing" xmlns:w10="urn:schemas-microsoft-com:office:word" xmlns:w="http://schemas.openxmlformats.org/wordprocessingml/2006/main" xmlns:w14="http://schemas.microsoft.com/office/word/2010/wordml" xmlns:w15="http://schemas.microsoft.com/office/word/2012/wordml" xmlns:w16se="http://schemas.microsoft.com/office/word/2015/wordml/symex" xmlns:wpg="http://schemas.microsoft.com/office/word/2010/wordprocessingGroup" xmlns:wpi="http://schemas.microsoft.com/office/word/2010/wordprocessingInk" xmlns:wne="http://schemas.microsoft.com/office/word/2006/wordml" xmlns:wps="http://schemas.microsoft.com/office/word/2010/wordprocessingShape" mc:Ignorable="w14 w15 w16se wp14">
+<w:numbering xmlns:wpc="http://schemas.microsoft.com/office/word/2010/wordprocessingCanvas" xmlns:mc="http://schemas.openxmlformats.org/markup-compatibility/2006" xmlns:o="urn:schemas-microsoft-com:office:office" xmlns:r="http://schemas.openxmlformats.org/officeDocument/2006/relationships" xmlns:m="http://schemas.openxmlformats.org/officeDocument/2006/math" xmlns:v="urn:schemas-microsoft-com:vml" xmlns:wp14="http://schemas.microsoft.com/office/word/2010/wordprocessingDrawing" xmlns:wp="http://schemas.openxmlformats.org/drawingml/2006/wordprocessingDrawing" xmlns:w10="urn:schemas-microsoft-com:office:word" xmlns:w="http://schemas.openxmlformats.org/wordprocessingml/2006/main" xmlns:w14="http://schemas.microsoft.com/office/word/2010/wordml" xmlns:w15="http://schemas.microsoft.com/office/word/2012/wordml" xmlns:wpg="http://schemas.microsoft.com/office/word/2010/wordprocessingGroup" xmlns:wpi="http://schemas.microsoft.com/office/word/2010/wordprocessingInk" xmlns:wne="http://schemas.microsoft.com/office/word/2006/wordml" xmlns:wps="http://schemas.microsoft.com/office/word/2010/wordprocessingShape" mc:Ignorable="w14 w15 wp14">
   <w:abstractNum w:abstractNumId="0" w15:restartNumberingAfterBreak="0">
     <w:nsid w:val="0F2C32BB"/>
     <w:multiLevelType w:val="hybridMultilevel"/>
@@ -8788,8 +9578,16 @@
 </w:numbering>
 </file>
 
+<file path=word/people.xml><?xml version="1.0" encoding="utf-8"?>
+<w15:people xmlns:wpc="http://schemas.microsoft.com/office/word/2010/wordprocessingCanvas" xmlns:mc="http://schemas.openxmlformats.org/markup-compatibility/2006" xmlns:o="urn:schemas-microsoft-com:office:office" xmlns:r="http://schemas.openxmlformats.org/officeDocument/2006/relationships" xmlns:m="http://schemas.openxmlformats.org/officeDocument/2006/math" xmlns:v="urn:schemas-microsoft-com:vml" xmlns:wp14="http://schemas.microsoft.com/office/word/2010/wordprocessingDrawing" xmlns:wp="http://schemas.openxmlformats.org/drawingml/2006/wordprocessingDrawing" xmlns:w10="urn:schemas-microsoft-com:office:word" xmlns:w="http://schemas.openxmlformats.org/wordprocessingml/2006/main" xmlns:w14="http://schemas.microsoft.com/office/word/2010/wordml" xmlns:w15="http://schemas.microsoft.com/office/word/2012/wordml" xmlns:wpg="http://schemas.microsoft.com/office/word/2010/wordprocessingGroup" xmlns:wpi="http://schemas.microsoft.com/office/word/2010/wordprocessingInk" xmlns:wne="http://schemas.microsoft.com/office/word/2006/wordml" xmlns:wps="http://schemas.microsoft.com/office/word/2010/wordprocessingShape" mc:Ignorable="w14 w15 wp14">
+  <w15:person w15:author="Jamie Richgels">
+    <w15:presenceInfo w15:providerId="Windows Live" w15:userId="3bc5139cb26125c6"/>
+  </w15:person>
+</w15:people>
+</file>
+
 <file path=word/styles.xml><?xml version="1.0" encoding="utf-8"?>
-<w:styles xmlns:mc="http://schemas.openxmlformats.org/markup-compatibility/2006" xmlns:r="http://schemas.openxmlformats.org/officeDocument/2006/relationships" xmlns:w="http://schemas.openxmlformats.org/wordprocessingml/2006/main" xmlns:w14="http://schemas.microsoft.com/office/word/2010/wordml" xmlns:w15="http://schemas.microsoft.com/office/word/2012/wordml" xmlns:w16se="http://schemas.microsoft.com/office/word/2015/wordml/symex" mc:Ignorable="w14 w15 w16se">
+<w:styles xmlns:mc="http://schemas.openxmlformats.org/markup-compatibility/2006" xmlns:r="http://schemas.openxmlformats.org/officeDocument/2006/relationships" xmlns:w="http://schemas.openxmlformats.org/wordprocessingml/2006/main" xmlns:w14="http://schemas.microsoft.com/office/word/2010/wordml" xmlns:w15="http://schemas.microsoft.com/office/word/2012/wordml" mc:Ignorable="w14 w15">
   <w:docDefaults>
     <w:rPrDefault>
       <w:rPr>
@@ -8805,7 +9603,7 @@
       </w:pPr>
     </w:pPrDefault>
   </w:docDefaults>
-  <w:latentStyles w:defLockedState="0" w:defUIPriority="99" w:defSemiHidden="0" w:defUnhideWhenUsed="0" w:defQFormat="0" w:count="372">
+  <w:latentStyles w:defLockedState="0" w:defUIPriority="99" w:defSemiHidden="0" w:defUnhideWhenUsed="0" w:defQFormat="0" w:count="371">
     <w:lsdException w:name="Normal" w:uiPriority="0" w:qFormat="1"/>
     <w:lsdException w:name="heading 1" w:uiPriority="9" w:qFormat="1"/>
     <w:lsdException w:name="heading 2" w:semiHidden="1" w:uiPriority="9" w:unhideWhenUsed="1" w:qFormat="1"/>
@@ -9177,7 +9975,6 @@
     <w:lsdException w:name="List Table 5 Dark Accent 6" w:uiPriority="50"/>
     <w:lsdException w:name="List Table 6 Colorful Accent 6" w:uiPriority="51"/>
     <w:lsdException w:name="List Table 7 Colorful Accent 6" w:uiPriority="52"/>
-    <w:lsdException w:name="Mention" w:semiHidden="1" w:unhideWhenUsed="1"/>
   </w:latentStyles>
   <w:style w:type="paragraph" w:default="1" w:styleId="Normal">
     <w:name w:val="Normal"/>
@@ -9911,7 +10708,7 @@
 </file>
 
 <file path=customXml/itemProps1.xml><?xml version="1.0" encoding="utf-8"?>
-<ds:datastoreItem xmlns:ds="http://schemas.openxmlformats.org/officeDocument/2006/customXml" ds:itemID="{919E59AB-E267-4F1B-A543-80B6CF50CB20}">
+<ds:datastoreItem xmlns:ds="http://schemas.openxmlformats.org/officeDocument/2006/customXml" ds:itemID="{4D6BADF9-2A5E-415B-A3DB-58FFA1617843}">
   <ds:schemaRefs>
     <ds:schemaRef ds:uri="http://schemas.openxmlformats.org/officeDocument/2006/bibliography"/>
   </ds:schemaRefs>

</xml_diff>